<commit_message>
added according to advice of zhaori, 2015.10.19
</commit_message>
<xml_diff>
--- a/告和县平安托老所起诉状.docx
+++ b/告和县平安托老所起诉状.docx
@@ -118,7 +118,16 @@
           <w:delText>俊翔</w:delText>
         </w:r>
       </w:del>
-      <w:ins w:id="3" w:author="zhaor" w:date="2015-10-17T18:12:00Z">
+      <w:ins w:id="3" w:author="Albert Einstien" w:date="2015-10-19T14:20:00Z">
+        <w:r>
+          <w:rPr>
+            <w:rFonts w:ascii="宋体" w:eastAsia="宋体" w:hAnsi="宋体" w:hint="eastAsia"/>
+            <w:color w:val="333333"/>
+            <w:sz w:val="21"/>
+            <w:szCs w:val="21"/>
+          </w:rPr>
+          <w:t>张</w:t>
+        </w:r>
         <w:r>
           <w:rPr>
             <w:rFonts w:ascii="宋体" w:eastAsia="宋体" w:hAnsi="宋体"/>
@@ -126,126 +135,328 @@
             <w:sz w:val="21"/>
             <w:szCs w:val="21"/>
           </w:rPr>
-          <w:t>外婆</w:t>
+          <w:t>国兰</w:t>
         </w:r>
       </w:ins>
-      <w:r>
-        <w:rPr>
-          <w:rFonts w:ascii="宋体" w:eastAsia="宋体" w:hAnsi="宋体" w:hint="eastAsia"/>
-          <w:color w:val="333333"/>
-          <w:sz w:val="21"/>
-          <w:szCs w:val="21"/>
-        </w:rPr>
-        <w:t>，男</w:t>
-      </w:r>
-      <w:r>
-        <w:rPr>
-          <w:rFonts w:ascii="宋体" w:eastAsia="宋体" w:hAnsi="宋体" w:hint="eastAsia"/>
-          <w:color w:val="333333"/>
-          <w:sz w:val="21"/>
-          <w:szCs w:val="21"/>
-        </w:rPr>
-        <w:t>，生于</w:t>
-      </w:r>
-      <w:r>
-        <w:rPr>
-          <w:rFonts w:ascii="宋体" w:eastAsia="宋体" w:hAnsi="宋体" w:hint="eastAsia"/>
-          <w:color w:val="333333"/>
-          <w:sz w:val="21"/>
-          <w:szCs w:val="21"/>
-        </w:rPr>
-        <w:t>1992</w:t>
-      </w:r>
-      <w:r>
-        <w:rPr>
-          <w:rFonts w:ascii="宋体" w:eastAsia="宋体" w:hAnsi="宋体" w:hint="eastAsia"/>
-          <w:color w:val="333333"/>
-          <w:sz w:val="21"/>
-          <w:szCs w:val="21"/>
-        </w:rPr>
-        <w:t>年</w:t>
-      </w:r>
-      <w:r>
-        <w:rPr>
-          <w:rFonts w:ascii="宋体" w:eastAsia="宋体" w:hAnsi="宋体" w:hint="eastAsia"/>
-          <w:color w:val="333333"/>
-          <w:sz w:val="21"/>
-          <w:szCs w:val="21"/>
-        </w:rPr>
-        <w:t>5</w:t>
-      </w:r>
-      <w:r>
-        <w:rPr>
-          <w:rFonts w:ascii="宋体" w:eastAsia="宋体" w:hAnsi="宋体" w:hint="eastAsia"/>
-          <w:color w:val="333333"/>
-          <w:sz w:val="21"/>
-          <w:szCs w:val="21"/>
-        </w:rPr>
-        <w:t>月</w:t>
-      </w:r>
-      <w:r>
-        <w:rPr>
-          <w:rFonts w:ascii="宋体" w:eastAsia="宋体" w:hAnsi="宋体" w:hint="eastAsia"/>
-          <w:color w:val="333333"/>
-          <w:sz w:val="21"/>
-          <w:szCs w:val="21"/>
-        </w:rPr>
-        <w:t>6</w:t>
-      </w:r>
-      <w:r>
-        <w:rPr>
-          <w:rFonts w:ascii="宋体" w:eastAsia="宋体" w:hAnsi="宋体" w:hint="eastAsia"/>
-          <w:color w:val="333333"/>
-          <w:sz w:val="21"/>
-          <w:szCs w:val="21"/>
-        </w:rPr>
-        <w:t>日，汉族，现住</w:t>
-      </w:r>
-      <w:r>
-        <w:rPr>
-          <w:rFonts w:ascii="宋体" w:eastAsia="宋体" w:hAnsi="宋体" w:hint="eastAsia"/>
-          <w:color w:val="333333"/>
-          <w:sz w:val="21"/>
-          <w:szCs w:val="21"/>
-        </w:rPr>
-        <w:t>北京市</w:t>
-      </w:r>
-      <w:r>
-        <w:rPr>
-          <w:rFonts w:ascii="宋体" w:eastAsia="宋体" w:hAnsi="宋体"/>
-          <w:color w:val="333333"/>
-          <w:sz w:val="21"/>
-          <w:szCs w:val="21"/>
-        </w:rPr>
-        <w:t>清华</w:t>
-      </w:r>
-      <w:r>
-        <w:rPr>
-          <w:rFonts w:ascii="宋体" w:eastAsia="宋体" w:hAnsi="宋体" w:hint="eastAsia"/>
-          <w:color w:val="333333"/>
-          <w:sz w:val="21"/>
-          <w:szCs w:val="21"/>
-        </w:rPr>
-        <w:t>大学26号</w:t>
-      </w:r>
-      <w:r>
-        <w:rPr>
-          <w:rFonts w:ascii="宋体" w:eastAsia="宋体" w:hAnsi="宋体"/>
-          <w:color w:val="333333"/>
-          <w:sz w:val="21"/>
-          <w:szCs w:val="21"/>
-        </w:rPr>
-        <w:t>学生公寓</w:t>
-      </w:r>
-      <w:r>
-        <w:rPr>
-          <w:rFonts w:ascii="宋体" w:eastAsia="宋体" w:hAnsi="宋体" w:hint="eastAsia"/>
-          <w:color w:val="333333"/>
-          <w:sz w:val="21"/>
-          <w:szCs w:val="21"/>
-        </w:rPr>
-        <w:t>。</w:t>
-      </w:r>
+      <w:ins w:id="4" w:author="zhaor" w:date="2015-10-17T18:12:00Z">
+        <w:del w:id="5" w:author="Albert Einstien" w:date="2015-10-19T14:20:00Z">
+          <w:r>
+            <w:rPr>
+              <w:rFonts w:ascii="宋体" w:eastAsia="宋体" w:hAnsi="宋体"/>
+              <w:color w:val="333333"/>
+              <w:sz w:val="21"/>
+              <w:szCs w:val="21"/>
+            </w:rPr>
+            <w:delText>外婆</w:delText>
+          </w:r>
+        </w:del>
+      </w:ins>
+      <w:r>
+        <w:rPr>
+          <w:rFonts w:ascii="宋体" w:eastAsia="宋体" w:hAnsi="宋体" w:hint="eastAsia"/>
+          <w:color w:val="333333"/>
+          <w:sz w:val="21"/>
+          <w:szCs w:val="21"/>
+        </w:rPr>
+        <w:t>，</w:t>
+      </w:r>
+      <w:ins w:id="6" w:author="Albert Einstien" w:date="2015-10-19T14:20:00Z">
+        <w:r>
+          <w:rPr>
+            <w:rFonts w:ascii="宋体" w:eastAsia="宋体" w:hAnsi="宋体" w:hint="eastAsia"/>
+            <w:color w:val="333333"/>
+            <w:sz w:val="21"/>
+            <w:szCs w:val="21"/>
+          </w:rPr>
+          <w:t>女</w:t>
+        </w:r>
+      </w:ins>
+      <w:del w:id="7" w:author="Albert Einstien" w:date="2015-10-19T14:20:00Z">
+        <w:r>
+          <w:rPr>
+            <w:rFonts w:ascii="宋体" w:eastAsia="宋体" w:hAnsi="宋体" w:hint="eastAsia"/>
+            <w:color w:val="333333"/>
+            <w:sz w:val="21"/>
+            <w:szCs w:val="21"/>
+          </w:rPr>
+          <w:delText>男</w:delText>
+        </w:r>
+      </w:del>
+      <w:r>
+        <w:rPr>
+          <w:rFonts w:ascii="宋体" w:eastAsia="宋体" w:hAnsi="宋体" w:hint="eastAsia"/>
+          <w:color w:val="333333"/>
+          <w:sz w:val="21"/>
+          <w:szCs w:val="21"/>
+        </w:rPr>
+        <w:t>，</w:t>
+      </w:r>
+      <w:ins w:id="8" w:author="Albert Einstien" w:date="2015-10-19T14:20:00Z">
+        <w:r>
+          <w:rPr>
+            <w:rFonts w:ascii="宋体" w:eastAsia="宋体" w:hAnsi="宋体" w:hint="eastAsia"/>
+            <w:color w:val="333333"/>
+            <w:sz w:val="21"/>
+            <w:szCs w:val="21"/>
+          </w:rPr>
+          <w:t>生</w:t>
+        </w:r>
+        <w:r>
+          <w:rPr>
+            <w:rFonts w:ascii="宋体" w:eastAsia="宋体" w:hAnsi="宋体"/>
+            <w:color w:val="333333"/>
+            <w:sz w:val="21"/>
+            <w:szCs w:val="21"/>
+          </w:rPr>
+          <w:t>于</w:t>
+        </w:r>
+      </w:ins>
+      <w:ins w:id="9" w:author="Albert Einstien" w:date="2015-10-19T14:21:00Z">
+        <w:r>
+          <w:rPr>
+            <w:rFonts w:ascii="宋体" w:eastAsia="宋体" w:hAnsi="宋体" w:hint="eastAsia"/>
+            <w:color w:val="333333"/>
+            <w:sz w:val="21"/>
+            <w:szCs w:val="21"/>
+          </w:rPr>
+          <w:t>1930年</w:t>
+        </w:r>
+        <w:r>
+          <w:rPr>
+            <w:rFonts w:ascii="宋体" w:eastAsia="宋体" w:hAnsi="宋体"/>
+            <w:color w:val="333333"/>
+            <w:sz w:val="21"/>
+            <w:szCs w:val="21"/>
+          </w:rPr>
+          <w:t>，汉族，现</w:t>
+        </w:r>
+        <w:r>
+          <w:rPr>
+            <w:rFonts w:ascii="宋体" w:eastAsia="宋体" w:hAnsi="宋体" w:hint="eastAsia"/>
+            <w:color w:val="333333"/>
+            <w:sz w:val="21"/>
+            <w:szCs w:val="21"/>
+          </w:rPr>
+          <w:t>住</w:t>
+        </w:r>
+        <w:r>
+          <w:rPr>
+            <w:rFonts w:ascii="宋体" w:eastAsia="宋体" w:hAnsi="宋体"/>
+            <w:color w:val="333333"/>
+            <w:sz w:val="21"/>
+            <w:szCs w:val="21"/>
+          </w:rPr>
+          <w:t>安徽省</w:t>
+        </w:r>
+        <w:r>
+          <w:rPr>
+            <w:rFonts w:ascii="宋体" w:eastAsia="宋体" w:hAnsi="宋体" w:hint="eastAsia"/>
+            <w:color w:val="333333"/>
+            <w:sz w:val="21"/>
+            <w:szCs w:val="21"/>
+          </w:rPr>
+          <w:t>马鞍山</w:t>
+        </w:r>
+        <w:r>
+          <w:rPr>
+            <w:rFonts w:ascii="宋体" w:eastAsia="宋体" w:hAnsi="宋体"/>
+            <w:color w:val="333333"/>
+            <w:sz w:val="21"/>
+            <w:szCs w:val="21"/>
+          </w:rPr>
+          <w:t>市含山县陶厂镇</w:t>
+        </w:r>
+      </w:ins>
+      <w:ins w:id="10" w:author="Albert Einstien" w:date="2015-10-19T14:22:00Z">
+        <w:r>
+          <w:rPr>
+            <w:rFonts w:ascii="宋体" w:eastAsia="宋体" w:hAnsi="宋体"/>
+            <w:color w:val="333333"/>
+            <w:sz w:val="21"/>
+            <w:szCs w:val="21"/>
+          </w:rPr>
+          <w:t>邵家村</w:t>
+        </w:r>
+        <w:r>
+          <w:rPr>
+            <w:rFonts w:ascii="宋体" w:eastAsia="宋体" w:hAnsi="宋体" w:hint="eastAsia"/>
+            <w:color w:val="333333"/>
+            <w:sz w:val="21"/>
+            <w:szCs w:val="21"/>
+          </w:rPr>
+          <w:t>（xx大</w:t>
+        </w:r>
+        <w:r>
+          <w:rPr>
+            <w:rFonts w:ascii="宋体" w:eastAsia="宋体" w:hAnsi="宋体"/>
+            <w:color w:val="333333"/>
+            <w:sz w:val="21"/>
+            <w:szCs w:val="21"/>
+          </w:rPr>
+          <w:t>队</w:t>
+        </w:r>
+        <w:r>
+          <w:rPr>
+            <w:rFonts w:ascii="宋体" w:eastAsia="宋体" w:hAnsi="宋体" w:hint="eastAsia"/>
+            <w:color w:val="333333"/>
+            <w:sz w:val="21"/>
+            <w:szCs w:val="21"/>
+          </w:rPr>
+          <w:t>，</w:t>
+        </w:r>
+        <w:r>
+          <w:rPr>
+            <w:rFonts w:ascii="宋体" w:eastAsia="宋体" w:hAnsi="宋体"/>
+            <w:color w:val="333333"/>
+            <w:sz w:val="21"/>
+            <w:szCs w:val="21"/>
+          </w:rPr>
+          <w:t>门牌号</w:t>
+        </w:r>
+      </w:ins>
+      <w:ins w:id="11" w:author="Albert Einstien" w:date="2015-10-19T14:23:00Z">
+        <w:r>
+          <w:rPr>
+            <w:rFonts w:ascii="宋体" w:eastAsia="宋体" w:hAnsi="宋体"/>
+            <w:color w:val="333333"/>
+            <w:sz w:val="21"/>
+            <w:szCs w:val="21"/>
+          </w:rPr>
+          <w:t>是否要写</w:t>
+        </w:r>
+      </w:ins>
+      <w:bookmarkStart w:id="12" w:name="_GoBack"/>
+      <w:bookmarkEnd w:id="12"/>
+      <w:ins w:id="13" w:author="Albert Einstien" w:date="2015-10-19T14:22:00Z">
+        <w:r>
+          <w:rPr>
+            <w:rFonts w:ascii="宋体" w:eastAsia="宋体" w:hAnsi="宋体"/>
+            <w:color w:val="333333"/>
+            <w:sz w:val="21"/>
+            <w:szCs w:val="21"/>
+          </w:rPr>
+          <w:t>）</w:t>
+        </w:r>
+        <w:r>
+          <w:rPr>
+            <w:rFonts w:ascii="宋体" w:eastAsia="宋体" w:hAnsi="宋体" w:hint="eastAsia"/>
+            <w:color w:val="333333"/>
+            <w:sz w:val="21"/>
+            <w:szCs w:val="21"/>
+          </w:rPr>
+          <w:t>。</w:t>
+        </w:r>
+      </w:ins>
+      <w:del w:id="14" w:author="Albert Einstien" w:date="2015-10-19T14:20:00Z">
+        <w:r>
+          <w:rPr>
+            <w:rFonts w:ascii="宋体" w:eastAsia="宋体" w:hAnsi="宋体" w:hint="eastAsia"/>
+            <w:color w:val="333333"/>
+            <w:sz w:val="21"/>
+            <w:szCs w:val="21"/>
+          </w:rPr>
+          <w:delText>生于</w:delText>
+        </w:r>
+        <w:r>
+          <w:rPr>
+            <w:rFonts w:ascii="宋体" w:eastAsia="宋体" w:hAnsi="宋体" w:hint="eastAsia"/>
+            <w:color w:val="333333"/>
+            <w:sz w:val="21"/>
+            <w:szCs w:val="21"/>
+          </w:rPr>
+          <w:delText>1992</w:delText>
+        </w:r>
+        <w:r>
+          <w:rPr>
+            <w:rFonts w:ascii="宋体" w:eastAsia="宋体" w:hAnsi="宋体" w:hint="eastAsia"/>
+            <w:color w:val="333333"/>
+            <w:sz w:val="21"/>
+            <w:szCs w:val="21"/>
+          </w:rPr>
+          <w:delText>年</w:delText>
+        </w:r>
+        <w:r>
+          <w:rPr>
+            <w:rFonts w:ascii="宋体" w:eastAsia="宋体" w:hAnsi="宋体" w:hint="eastAsia"/>
+            <w:color w:val="333333"/>
+            <w:sz w:val="21"/>
+            <w:szCs w:val="21"/>
+          </w:rPr>
+          <w:delText>5</w:delText>
+        </w:r>
+        <w:r>
+          <w:rPr>
+            <w:rFonts w:ascii="宋体" w:eastAsia="宋体" w:hAnsi="宋体" w:hint="eastAsia"/>
+            <w:color w:val="333333"/>
+            <w:sz w:val="21"/>
+            <w:szCs w:val="21"/>
+          </w:rPr>
+          <w:delText>月</w:delText>
+        </w:r>
+        <w:r>
+          <w:rPr>
+            <w:rFonts w:ascii="宋体" w:eastAsia="宋体" w:hAnsi="宋体" w:hint="eastAsia"/>
+            <w:color w:val="333333"/>
+            <w:sz w:val="21"/>
+            <w:szCs w:val="21"/>
+          </w:rPr>
+          <w:delText>6</w:delText>
+        </w:r>
+        <w:r>
+          <w:rPr>
+            <w:rFonts w:ascii="宋体" w:eastAsia="宋体" w:hAnsi="宋体" w:hint="eastAsia"/>
+            <w:color w:val="333333"/>
+            <w:sz w:val="21"/>
+            <w:szCs w:val="21"/>
+          </w:rPr>
+          <w:delText>日，汉族，现住</w:delText>
+        </w:r>
+        <w:r>
+          <w:rPr>
+            <w:rFonts w:ascii="宋体" w:eastAsia="宋体" w:hAnsi="宋体" w:hint="eastAsia"/>
+            <w:color w:val="333333"/>
+            <w:sz w:val="21"/>
+            <w:szCs w:val="21"/>
+          </w:rPr>
+          <w:delText>北京市</w:delText>
+        </w:r>
+        <w:r>
+          <w:rPr>
+            <w:rFonts w:ascii="宋体" w:eastAsia="宋体" w:hAnsi="宋体"/>
+            <w:color w:val="333333"/>
+            <w:sz w:val="21"/>
+            <w:szCs w:val="21"/>
+          </w:rPr>
+          <w:delText>清华</w:delText>
+        </w:r>
+        <w:r>
+          <w:rPr>
+            <w:rFonts w:ascii="宋体" w:eastAsia="宋体" w:hAnsi="宋体" w:hint="eastAsia"/>
+            <w:color w:val="333333"/>
+            <w:sz w:val="21"/>
+            <w:szCs w:val="21"/>
+          </w:rPr>
+          <w:delText>大学26号</w:delText>
+        </w:r>
+        <w:r>
+          <w:rPr>
+            <w:rFonts w:ascii="宋体" w:eastAsia="宋体" w:hAnsi="宋体"/>
+            <w:color w:val="333333"/>
+            <w:sz w:val="21"/>
+            <w:szCs w:val="21"/>
+          </w:rPr>
+          <w:delText>学生公寓</w:delText>
+        </w:r>
+        <w:r>
+          <w:rPr>
+            <w:rFonts w:ascii="宋体" w:eastAsia="宋体" w:hAnsi="宋体" w:hint="eastAsia"/>
+            <w:color w:val="333333"/>
+            <w:sz w:val="21"/>
+            <w:szCs w:val="21"/>
+          </w:rPr>
+          <w:delText>。</w:delText>
+        </w:r>
+      </w:del>
     </w:p>
     <w:p>
       <w:pPr>
@@ -260,7 +471,7 @@
           <w:szCs w:val="21"/>
         </w:rPr>
       </w:pPr>
-      <w:ins w:id="4" w:author="zhaor" w:date="2015-10-17T18:14:00Z">
+      <w:ins w:id="15" w:author="zhaor" w:date="2015-10-17T18:14:00Z">
         <w:r>
           <w:rPr>
             <w:rFonts w:ascii="宋体" w:eastAsia="宋体" w:hAnsi="宋体"/>
@@ -271,7 +482,7 @@
           <w:t>委托代理人：葛</w:t>
         </w:r>
       </w:ins>
-      <w:ins w:id="5" w:author="zhaor" w:date="2015-10-17T18:15:00Z">
+      <w:ins w:id="16" w:author="zhaor" w:date="2015-10-17T18:15:00Z">
         <w:r>
           <w:rPr>
             <w:rFonts w:ascii="宋体" w:eastAsia="宋体" w:hAnsi="宋体"/>
@@ -279,8 +490,68 @@
             <w:sz w:val="21"/>
             <w:szCs w:val="21"/>
           </w:rPr>
-          <w:t>俊翔，起诉人外孙，·····</w:t>
-        </w:r>
+          <w:t>俊翔，起诉人外孙，</w:t>
+        </w:r>
+      </w:ins>
+      <w:ins w:id="17" w:author="Albert Einstien" w:date="2015-10-19T14:20:00Z">
+        <w:r>
+          <w:rPr>
+            <w:rFonts w:ascii="宋体" w:eastAsia="宋体" w:hAnsi="宋体" w:hint="eastAsia"/>
+            <w:color w:val="333333"/>
+            <w:sz w:val="21"/>
+            <w:szCs w:val="21"/>
+          </w:rPr>
+          <w:t>生于1992年5月6日，汉族，现住北京市</w:t>
+        </w:r>
+        <w:r>
+          <w:rPr>
+            <w:rFonts w:ascii="宋体" w:eastAsia="宋体" w:hAnsi="宋体"/>
+            <w:color w:val="333333"/>
+            <w:sz w:val="21"/>
+            <w:szCs w:val="21"/>
+          </w:rPr>
+          <w:t>清华</w:t>
+        </w:r>
+        <w:r>
+          <w:rPr>
+            <w:rFonts w:ascii="宋体" w:eastAsia="宋体" w:hAnsi="宋体" w:hint="eastAsia"/>
+            <w:color w:val="333333"/>
+            <w:sz w:val="21"/>
+            <w:szCs w:val="21"/>
+          </w:rPr>
+          <w:t>大学26号</w:t>
+        </w:r>
+        <w:r>
+          <w:rPr>
+            <w:rFonts w:ascii="宋体" w:eastAsia="宋体" w:hAnsi="宋体"/>
+            <w:color w:val="333333"/>
+            <w:sz w:val="21"/>
+            <w:szCs w:val="21"/>
+          </w:rPr>
+          <w:t>学生公寓</w:t>
+        </w:r>
+        <w:r>
+          <w:rPr>
+            <w:rFonts w:ascii="宋体" w:eastAsia="宋体" w:hAnsi="宋体" w:hint="eastAsia"/>
+            <w:color w:val="333333"/>
+            <w:sz w:val="21"/>
+            <w:szCs w:val="21"/>
+          </w:rPr>
+          <w:t>。</w:t>
+        </w:r>
+      </w:ins>
+      <w:ins w:id="18" w:author="zhaor" w:date="2015-10-17T18:15:00Z">
+        <w:del w:id="19" w:author="Albert Einstien" w:date="2015-10-19T14:20:00Z">
+          <w:r>
+            <w:rPr>
+              <w:rFonts w:ascii="宋体" w:eastAsia="宋体" w:hAnsi="宋体"/>
+              <w:color w:val="333333"/>
+              <w:sz w:val="21"/>
+              <w:szCs w:val="21"/>
+            </w:rPr>
+            <w:delText>·····</w:delText>
+          </w:r>
+        </w:del>
       </w:ins>
     </w:p>
     <w:p>
@@ -395,29 +666,57 @@
         </w:rPr>
         <w:t>镇托老所</w:t>
       </w:r>
-      <w:ins w:id="6" w:author="zhaor" w:date="2015-10-17T18:13:00Z">
-        <w:r>
-          <w:rPr>
-            <w:rFonts w:ascii="宋体" w:eastAsia="宋体" w:hAnsi="宋体"/>
-            <w:color w:val="333333"/>
-            <w:sz w:val="21"/>
-            <w:szCs w:val="21"/>
-          </w:rPr>
-          <w:t>(如果对方是有限公司需要</w:t>
+      <w:ins w:id="20" w:author="Albert Einstien" w:date="2015-10-19T14:22:00Z">
+        <w:r>
+          <w:rPr>
+            <w:rFonts w:ascii="宋体" w:eastAsia="宋体" w:hAnsi="宋体" w:hint="eastAsia"/>
+            <w:color w:val="333333"/>
+            <w:sz w:val="21"/>
+            <w:szCs w:val="21"/>
+          </w:rPr>
+          <w:t>。</w:t>
         </w:r>
       </w:ins>
-      <w:ins w:id="7" w:author="zhaor" w:date="2015-10-17T18:14:00Z">
-        <w:r>
-          <w:rPr>
-            <w:rFonts w:ascii="宋体" w:eastAsia="宋体" w:hAnsi="宋体"/>
-            <w:color w:val="333333"/>
-            <w:sz w:val="21"/>
-            <w:szCs w:val="21"/>
-          </w:rPr>
-          <w:t>是对方公司的名称，如果对方的性质是个人或是个人合伙的，可以只告他本人</w:t>
-        </w:r>
+      <w:ins w:id="21" w:author="zhaor" w:date="2015-10-17T18:13:00Z">
+        <w:del w:id="22" w:author="Albert Einstien" w:date="2015-10-19T14:22:00Z">
+          <w:r>
+            <w:rPr>
+              <w:rFonts w:ascii="宋体" w:eastAsia="宋体" w:hAnsi="宋体"/>
+              <w:color w:val="333333"/>
+              <w:sz w:val="21"/>
+              <w:szCs w:val="21"/>
+            </w:rPr>
+            <w:delText>(如果对方是有限公司需要</w:delText>
+          </w:r>
+        </w:del>
       </w:ins>
-      <w:ins w:id="8" w:author="zhaor" w:date="2015-10-17T18:13:00Z">
+      <w:ins w:id="23" w:author="zhaor" w:date="2015-10-17T18:14:00Z">
+        <w:del w:id="24" w:author="Albert Einstien" w:date="2015-10-19T14:22:00Z">
+          <w:r>
+            <w:rPr>
+              <w:rFonts w:ascii="宋体" w:eastAsia="宋体" w:hAnsi="宋体"/>
+              <w:color w:val="333333"/>
+              <w:sz w:val="21"/>
+              <w:szCs w:val="21"/>
+            </w:rPr>
+            <w:delText>是对方公司的名称，如果对方的性质是个人或是个人合伙的，可以只告他本人</w:delText>
+          </w:r>
+        </w:del>
+      </w:ins>
+      <w:ins w:id="25" w:author="zhaor" w:date="2015-10-17T18:13:00Z">
+        <w:del w:id="26" w:author="Albert Einstien" w:date="2015-10-19T14:22:00Z">
+          <w:r>
+            <w:rPr>
+              <w:rFonts w:ascii="宋体" w:eastAsia="宋体" w:hAnsi="宋体" w:hint="eastAsia"/>
+              <w:color w:val="333333"/>
+              <w:sz w:val="21"/>
+              <w:szCs w:val="21"/>
+            </w:rPr>
+            <w:delText>)</w:delText>
+          </w:r>
+        </w:del>
+      </w:ins>
+      <w:del w:id="27" w:author="Albert Einstien" w:date="2015-10-19T14:22:00Z">
         <w:r>
           <w:rPr>
             <w:rFonts w:ascii="宋体" w:eastAsia="宋体" w:hAnsi="宋体" w:hint="eastAsia"/>
@@ -425,18 +724,9 @@
             <w:sz w:val="21"/>
             <w:szCs w:val="21"/>
           </w:rPr>
-          <w:t>)</w:t>
-        </w:r>
-      </w:ins>
-      <w:r>
-        <w:rPr>
-          <w:rFonts w:ascii="宋体" w:eastAsia="宋体" w:hAnsi="宋体" w:hint="eastAsia"/>
-          <w:color w:val="333333"/>
-          <w:sz w:val="21"/>
-          <w:szCs w:val="21"/>
-        </w:rPr>
-        <w:t>。</w:t>
-      </w:r>
+          <w:delText>。</w:delText>
+        </w:r>
+      </w:del>
     </w:p>
     <w:p>
       <w:pPr>
@@ -546,7 +836,7 @@
         </w:rPr>
         <w:t>人</w:t>
       </w:r>
-      <w:del w:id="9" w:author="zhaor" w:date="2015-10-17T18:15:00Z">
+      <w:del w:id="28" w:author="zhaor" w:date="2015-10-17T18:15:00Z">
         <w:r>
           <w:rPr>
             <w:rFonts w:ascii="宋体" w:eastAsia="宋体" w:hAnsi="宋体"/>
@@ -735,13 +1025,13 @@
         <w:shd w:val="clear" w:color="auto" w:fill="FFFFFF"/>
         <w:spacing w:before="0" w:beforeAutospacing="0" w:after="0" w:afterAutospacing="0" w:line="390" w:lineRule="atLeast"/>
         <w:rPr>
-          <w:ins w:id="10" w:author="zhaor" w:date="2015-10-17T18:16:00Z"/>
-          <w:rFonts w:ascii="宋体" w:eastAsia="宋体" w:hAnsi="宋体"/>
-          <w:color w:val="333333"/>
-          <w:sz w:val="21"/>
-          <w:szCs w:val="21"/>
-        </w:rPr>
-        <w:pPrChange w:id="11" w:author="zhaor" w:date="2015-10-17T18:16:00Z">
+          <w:ins w:id="29" w:author="zhaor" w:date="2015-10-17T18:16:00Z"/>
+          <w:rFonts w:ascii="宋体" w:eastAsia="宋体" w:hAnsi="宋体"/>
+          <w:color w:val="333333"/>
+          <w:sz w:val="21"/>
+          <w:szCs w:val="21"/>
+        </w:rPr>
+        <w:pPrChange w:id="30" w:author="zhaor" w:date="2015-10-17T18:16:00Z">
           <w:pPr>
             <w:pStyle w:val="a3"/>
             <w:shd w:val="clear" w:color="auto" w:fill="FFFFFF"/>
@@ -750,7 +1040,7 @@
           </w:pPr>
         </w:pPrChange>
       </w:pPr>
-      <w:del w:id="12" w:author="zhaor" w:date="2015-10-17T18:16:00Z">
+      <w:del w:id="31" w:author="zhaor" w:date="2015-10-17T18:16:00Z">
         <w:r>
           <w:rPr>
             <w:rFonts w:ascii="宋体" w:eastAsia="宋体" w:hAnsi="宋体"/>
@@ -806,7 +1096,7 @@
         </w:rPr>
         <w:t>全部医药费和护理费</w:t>
       </w:r>
-      <w:del w:id="13" w:author="zhaor" w:date="2015-10-17T18:17:00Z">
+      <w:del w:id="32" w:author="zhaor" w:date="2015-10-17T18:17:00Z">
         <w:r>
           <w:rPr>
             <w:rFonts w:ascii="宋体" w:eastAsia="宋体" w:hAnsi="宋体"/>
@@ -817,7 +1107,7 @@
           <w:delText>，</w:delText>
         </w:r>
       </w:del>
-      <w:del w:id="14" w:author="zhaor" w:date="2015-10-17T18:15:00Z">
+      <w:del w:id="33" w:author="zhaor" w:date="2015-10-17T18:15:00Z">
         <w:r>
           <w:rPr>
             <w:rFonts w:ascii="宋体" w:eastAsia="宋体" w:hAnsi="宋体"/>
@@ -837,7 +1127,7 @@
         </w:rPr>
         <w:t>等</w:t>
       </w:r>
-      <w:ins w:id="15" w:author="zhaor" w:date="2015-10-17T18:17:00Z">
+      <w:ins w:id="34" w:author="zhaor" w:date="2015-10-17T18:17:00Z">
         <w:r>
           <w:rPr>
             <w:rFonts w:ascii="宋体" w:eastAsia="宋体" w:hAnsi="宋体"/>
@@ -848,16 +1138,7 @@
           <w:t>合理费用</w:t>
         </w:r>
       </w:ins>
-      <w:r>
-        <w:rPr>
-          <w:rFonts w:ascii="宋体" w:eastAsia="宋体" w:hAnsi="宋体"/>
-          <w:color w:val="333333"/>
-          <w:sz w:val="21"/>
-          <w:szCs w:val="21"/>
-        </w:rPr>
-        <w:t>费用</w:t>
-      </w:r>
-      <w:ins w:id="16" w:author="zhaor" w:date="2015-10-17T18:15:00Z">
+      <w:ins w:id="35" w:author="Albert Einstien" w:date="2015-10-19T14:18:00Z">
         <w:r>
           <w:rPr>
             <w:rFonts w:ascii="宋体" w:eastAsia="宋体" w:hAnsi="宋体"/>
@@ -865,7 +1146,60 @@
             <w:sz w:val="21"/>
             <w:szCs w:val="21"/>
           </w:rPr>
-          <w:t>···元</w:t>
+          <w:t>共</w:t>
+        </w:r>
+      </w:ins>
+      <w:ins w:id="36" w:author="Albert Einstien" w:date="2015-10-19T14:19:00Z">
+        <w:r>
+          <w:rPr>
+            <w:rFonts w:ascii="宋体" w:eastAsia="宋体" w:hAnsi="宋体" w:hint="eastAsia"/>
+            <w:color w:val="333333"/>
+            <w:sz w:val="21"/>
+            <w:szCs w:val="21"/>
+          </w:rPr>
+          <w:t>贰</w:t>
+        </w:r>
+        <w:r>
+          <w:rPr>
+            <w:rFonts w:ascii="宋体" w:eastAsia="宋体" w:hAnsi="宋体"/>
+            <w:color w:val="333333"/>
+            <w:sz w:val="21"/>
+            <w:szCs w:val="21"/>
+          </w:rPr>
+          <w:t>仟柒佰壹拾叁</w:t>
+        </w:r>
+      </w:ins>
+      <w:del w:id="37" w:author="Albert Einstien" w:date="2015-10-19T14:18:00Z">
+        <w:r>
+          <w:rPr>
+            <w:rFonts w:ascii="宋体" w:eastAsia="宋体" w:hAnsi="宋体"/>
+            <w:color w:val="333333"/>
+            <w:sz w:val="21"/>
+            <w:szCs w:val="21"/>
+          </w:rPr>
+          <w:delText>费用</w:delText>
+        </w:r>
+      </w:del>
+      <w:ins w:id="38" w:author="zhaor" w:date="2015-10-17T18:15:00Z">
+        <w:del w:id="39" w:author="Albert Einstien" w:date="2015-10-19T14:18:00Z">
+          <w:r>
+            <w:rPr>
+              <w:rFonts w:ascii="宋体" w:eastAsia="宋体" w:hAnsi="宋体"/>
+              <w:color w:val="333333"/>
+              <w:sz w:val="21"/>
+              <w:szCs w:val="21"/>
+            </w:rPr>
+            <w:delText>···</w:delText>
+          </w:r>
+        </w:del>
+        <w:r>
+          <w:rPr>
+            <w:rFonts w:ascii="宋体" w:eastAsia="宋体" w:hAnsi="宋体"/>
+            <w:color w:val="333333"/>
+            <w:sz w:val="21"/>
+            <w:szCs w:val="21"/>
+          </w:rPr>
+          <w:t>元</w:t>
         </w:r>
       </w:ins>
       <w:r>
@@ -893,7 +1227,7 @@
           <w:sz w:val="21"/>
           <w:szCs w:val="21"/>
         </w:rPr>
-        <w:pPrChange w:id="17" w:author="zhaor" w:date="2015-10-17T18:16:00Z">
+        <w:pPrChange w:id="40" w:author="zhaor" w:date="2015-10-17T18:16:00Z">
           <w:pPr>
             <w:pStyle w:val="a3"/>
             <w:shd w:val="clear" w:color="auto" w:fill="FFFFFF"/>
@@ -902,7 +1236,7 @@
           </w:pPr>
         </w:pPrChange>
       </w:pPr>
-      <w:ins w:id="18" w:author="zhaor" w:date="2015-10-17T18:16:00Z">
+      <w:ins w:id="41" w:author="zhaor" w:date="2015-10-17T18:16:00Z">
         <w:r>
           <w:rPr>
             <w:rFonts w:ascii="宋体" w:eastAsia="宋体" w:hAnsi="宋体"/>
@@ -913,7 +1247,7 @@
           <w:t>被起诉人赔偿起诉人亲属为照顾起诉人的误工费···元</w:t>
         </w:r>
       </w:ins>
-      <w:ins w:id="19" w:author="zhaor" w:date="2015-10-17T18:17:00Z">
+      <w:ins w:id="42" w:author="zhaor" w:date="2015-10-17T18:17:00Z">
         <w:r>
           <w:rPr>
             <w:rFonts w:ascii="宋体" w:eastAsia="宋体" w:hAnsi="宋体"/>
@@ -938,7 +1272,7 @@
           <w:szCs w:val="21"/>
         </w:rPr>
       </w:pPr>
-      <w:ins w:id="20" w:author="Albert Einstien" w:date="2015-10-19T13:45:00Z">
+      <w:ins w:id="43" w:author="Albert Einstien" w:date="2015-10-19T13:45:00Z">
         <w:r>
           <w:rPr>
             <w:rFonts w:ascii="宋体" w:eastAsia="宋体" w:hAnsi="宋体"/>
@@ -949,7 +1283,7 @@
           <w:t xml:space="preserve">3. </w:t>
         </w:r>
       </w:ins>
-      <w:del w:id="21" w:author="Albert Einstien" w:date="2015-10-19T13:45:00Z">
+      <w:del w:id="44" w:author="Albert Einstien" w:date="2015-10-19T13:45:00Z">
         <w:r>
           <w:rPr>
             <w:rFonts w:ascii="宋体" w:eastAsia="宋体" w:hAnsi="宋体" w:hint="eastAsia"/>
@@ -996,7 +1330,7 @@
         </w:rPr>
         <w:t>诉人</w:t>
       </w:r>
-      <w:del w:id="22" w:author="zhaor" w:date="2015-10-17T18:17:00Z">
+      <w:del w:id="45" w:author="zhaor" w:date="2015-10-17T18:17:00Z">
         <w:r>
           <w:rPr>
             <w:rFonts w:ascii="宋体" w:eastAsia="宋体" w:hAnsi="宋体"/>
@@ -1030,7 +1364,7 @@
           <w:szCs w:val="21"/>
         </w:rPr>
       </w:pPr>
-      <w:ins w:id="23" w:author="Albert Einstien" w:date="2015-10-19T13:45:00Z">
+      <w:ins w:id="46" w:author="Albert Einstien" w:date="2015-10-19T13:45:00Z">
         <w:r>
           <w:rPr>
             <w:rFonts w:ascii="宋体" w:eastAsia="宋体" w:hAnsi="宋体"/>
@@ -1041,7 +1375,7 @@
           <w:t xml:space="preserve">4. </w:t>
         </w:r>
       </w:ins>
-      <w:del w:id="24" w:author="Albert Einstien" w:date="2015-10-19T13:45:00Z">
+      <w:del w:id="47" w:author="Albert Einstien" w:date="2015-10-19T13:45:00Z">
         <w:r>
           <w:rPr>
             <w:rFonts w:ascii="宋体" w:eastAsia="宋体" w:hAnsi="宋体"/>
@@ -1052,7 +1386,7 @@
           <w:delText>3.</w:delText>
         </w:r>
       </w:del>
-      <w:ins w:id="25" w:author="zhaor" w:date="2015-10-17T18:16:00Z">
+      <w:ins w:id="48" w:author="zhaor" w:date="2015-10-17T18:16:00Z">
         <w:r>
           <w:rPr>
             <w:rFonts w:ascii="宋体" w:eastAsia="宋体" w:hAnsi="宋体"/>
@@ -1081,7 +1415,7 @@
         </w:rPr>
         <w:t>费用</w:t>
       </w:r>
-      <w:ins w:id="26" w:author="zhaor" w:date="2015-10-17T18:16:00Z">
+      <w:ins w:id="49" w:author="zhaor" w:date="2015-10-17T18:16:00Z">
         <w:r>
           <w:rPr>
             <w:rFonts w:ascii="宋体" w:eastAsia="宋体" w:hAnsi="宋体"/>
@@ -1092,7 +1426,7 @@
           <w:t>、</w:t>
         </w:r>
       </w:ins>
-      <w:ins w:id="27" w:author="zhaor" w:date="2015-10-17T18:17:00Z">
+      <w:ins w:id="50" w:author="zhaor" w:date="2015-10-17T18:17:00Z">
         <w:r>
           <w:rPr>
             <w:rFonts w:ascii="宋体" w:eastAsia="宋体" w:hAnsi="宋体"/>
@@ -1465,7 +1799,7 @@
         </w:rPr>
         <w:t>人</w:t>
       </w:r>
-      <w:ins w:id="28" w:author="zhaor" w:date="2015-10-17T18:17:00Z">
+      <w:ins w:id="51" w:author="zhaor" w:date="2015-10-17T18:17:00Z">
         <w:r>
           <w:rPr>
             <w:rFonts w:ascii="宋体" w:eastAsia="宋体" w:hAnsi="宋体"/>
@@ -1521,7 +1855,7 @@
         </w:rPr>
         <w:t>人电话，称</w:t>
       </w:r>
-      <w:del w:id="29" w:author="zhaor" w:date="2015-10-17T18:17:00Z">
+      <w:del w:id="52" w:author="zhaor" w:date="2015-10-17T18:17:00Z">
         <w:r>
           <w:rPr>
             <w:rFonts w:ascii="宋体" w:eastAsia="宋体" w:hAnsi="宋体" w:hint="eastAsia"/>
@@ -1541,7 +1875,7 @@
           <w:delText>国兰老人</w:delText>
         </w:r>
       </w:del>
-      <w:ins w:id="30" w:author="zhaor" w:date="2015-10-17T18:18:00Z">
+      <w:ins w:id="53" w:author="zhaor" w:date="2015-10-17T18:18:00Z">
         <w:r>
           <w:rPr>
             <w:rFonts w:ascii="宋体" w:eastAsia="宋体" w:hAnsi="宋体"/>
@@ -1687,7 +2021,7 @@
         </w:rPr>
         <w:t>进</w:t>
       </w:r>
-      <w:ins w:id="31" w:author="Albert Einstien" w:date="2015-10-19T13:47:00Z">
+      <w:ins w:id="54" w:author="Albert Einstien" w:date="2015-10-19T13:47:00Z">
         <w:r>
           <w:rPr>
             <w:rFonts w:ascii="宋体" w:eastAsia="宋体" w:hAnsi="宋体" w:hint="eastAsia"/>
@@ -1707,7 +2041,7 @@
           <w:t>县姥桥镇中心卫生</w:t>
         </w:r>
       </w:ins>
-      <w:del w:id="32" w:author="Albert Einstien" w:date="2015-10-19T13:47:00Z">
+      <w:del w:id="55" w:author="Albert Einstien" w:date="2015-10-19T13:47:00Z">
         <w:r>
           <w:rPr>
             <w:rFonts w:ascii="宋体" w:eastAsia="宋体" w:hAnsi="宋体" w:hint="eastAsia"/>
@@ -2420,7 +2754,7 @@
         </w:rPr>
         <w:t>人</w:t>
       </w:r>
-      <w:del w:id="33" w:author="zhaor" w:date="2015-10-17T18:20:00Z">
+      <w:del w:id="56" w:author="zhaor" w:date="2015-10-17T18:20:00Z">
         <w:r>
           <w:rPr>
             <w:rFonts w:ascii="宋体" w:eastAsia="宋体" w:hAnsi="宋体" w:hint="eastAsia"/>
@@ -2431,7 +2765,7 @@
           <w:delText>家属</w:delText>
         </w:r>
       </w:del>
-      <w:ins w:id="34" w:author="zhaor" w:date="2015-10-17T18:20:00Z">
+      <w:ins w:id="57" w:author="zhaor" w:date="2015-10-17T18:20:00Z">
         <w:r>
           <w:rPr>
             <w:rFonts w:ascii="宋体" w:eastAsia="宋体" w:hAnsi="宋体" w:hint="eastAsia"/>
@@ -2469,7 +2803,7 @@
         </w:rPr>
         <w:t>人签订养老合同，</w:t>
       </w:r>
-      <w:ins w:id="35" w:author="zhaor" w:date="2015-10-17T18:20:00Z">
+      <w:ins w:id="58" w:author="zhaor" w:date="2015-10-17T18:20:00Z">
         <w:r>
           <w:rPr>
             <w:rFonts w:ascii="宋体" w:eastAsia="宋体" w:hAnsi="宋体"/>
@@ -2507,7 +2841,7 @@
         </w:rPr>
         <w:t>千元，</w:t>
       </w:r>
-      <w:ins w:id="36" w:author="zhaor" w:date="2015-10-17T18:20:00Z">
+      <w:ins w:id="59" w:author="zhaor" w:date="2015-10-17T18:20:00Z">
         <w:r>
           <w:rPr>
             <w:rFonts w:ascii="宋体" w:eastAsia="宋体" w:hAnsi="宋体"/>
@@ -2518,7 +2852,7 @@
           <w:t>尽到了相应的合同义务。按照</w:t>
         </w:r>
       </w:ins>
-      <w:ins w:id="37" w:author="Albert Einstien" w:date="2015-10-19T13:57:00Z">
+      <w:ins w:id="60" w:author="Albert Einstien" w:date="2015-10-19T13:57:00Z">
         <w:r>
           <w:rPr>
             <w:rFonts w:ascii="宋体" w:eastAsia="宋体" w:hAnsi="宋体" w:hint="eastAsia"/>
@@ -2529,10 +2863,8 @@
           <w:t>合同</w:t>
         </w:r>
       </w:ins>
-      <w:bookmarkStart w:id="38" w:name="_GoBack"/>
-      <w:bookmarkEnd w:id="38"/>
-      <w:ins w:id="39" w:author="zhaor" w:date="2015-10-17T18:20:00Z">
-        <w:del w:id="40" w:author="Albert Einstien" w:date="2015-10-19T13:57:00Z">
+      <w:ins w:id="61" w:author="zhaor" w:date="2015-10-17T18:20:00Z">
+        <w:del w:id="62" w:author="Albert Einstien" w:date="2015-10-19T13:57:00Z">
           <w:r>
             <w:rPr>
               <w:rFonts w:ascii="宋体" w:eastAsia="宋体" w:hAnsi="宋体"/>
@@ -2902,7 +3234,17 @@
           <w:sz w:val="21"/>
           <w:szCs w:val="21"/>
         </w:rPr>
-        <w:t>部及眼睛</w:t>
+        <w:t>部及</w:t>
+      </w:r>
+      <w:r>
+        <w:rPr>
+          <w:rFonts w:ascii="宋体" w:eastAsia="宋体" w:hAnsi="宋体"/>
+          <w:color w:val="333333"/>
+          <w:sz w:val="21"/>
+          <w:szCs w:val="21"/>
+        </w:rPr>
+        <w:lastRenderedPageBreak/>
+        <w:t>眼睛</w:t>
       </w:r>
       <w:r>
         <w:rPr>
@@ -3060,7 +3402,6 @@
           <w:sz w:val="21"/>
           <w:szCs w:val="21"/>
         </w:rPr>
-        <w:lastRenderedPageBreak/>
         <w:t>二、</w:t>
       </w:r>
       <w:r>
@@ -3746,7 +4087,7 @@
         <w:spacing w:before="0" w:beforeAutospacing="0" w:after="0" w:afterAutospacing="0" w:line="390" w:lineRule="atLeast"/>
         <w:ind w:firstLine="480"/>
         <w:rPr>
-          <w:ins w:id="41" w:author="zhaor" w:date="2015-10-17T18:24:00Z"/>
+          <w:ins w:id="63" w:author="zhaor" w:date="2015-10-17T18:24:00Z"/>
           <w:rFonts w:ascii="宋体" w:eastAsia="宋体" w:hAnsi="宋体"/>
           <w:color w:val="333333"/>
           <w:sz w:val="21"/>
@@ -3996,7 +4337,7 @@
         </w:rPr>
         <w:t>损伤而能不承担任何责任，托老所存在的意义为何？</w:t>
       </w:r>
-      <w:ins w:id="42" w:author="zhaor" w:date="2015-10-17T18:25:00Z">
+      <w:ins w:id="64" w:author="zhaor" w:date="2015-10-17T18:25:00Z">
         <w:r>
           <w:rPr>
             <w:rFonts w:ascii="宋体" w:eastAsia="宋体" w:hAnsi="宋体"/>
@@ -4007,7 +4348,7 @@
           <w:t>起诉人及其亲属与被起诉人所经营的托老所签订合同的目的就是</w:t>
         </w:r>
       </w:ins>
-      <w:ins w:id="43" w:author="zhaor" w:date="2015-10-17T18:26:00Z">
+      <w:ins w:id="65" w:author="zhaor" w:date="2015-10-17T18:26:00Z">
         <w:r>
           <w:rPr>
             <w:rFonts w:ascii="宋体" w:eastAsia="宋体" w:hAnsi="宋体"/>
@@ -4018,7 +4359,7 @@
           <w:t>由被起诉人妥善照顾起诉人的生活，保护起诉人的人身安全是被起诉人</w:t>
         </w:r>
       </w:ins>
-      <w:ins w:id="44" w:author="zhaor" w:date="2015-10-17T18:27:00Z">
+      <w:ins w:id="66" w:author="zhaor" w:date="2015-10-17T18:27:00Z">
         <w:r>
           <w:rPr>
             <w:rFonts w:ascii="宋体" w:eastAsia="宋体" w:hAnsi="宋体"/>
@@ -4029,7 +4370,7 @@
           <w:t>应尽的基本的主要的合同义务，被起诉人</w:t>
         </w:r>
       </w:ins>
-      <w:ins w:id="45" w:author="zhaor" w:date="2015-10-17T18:28:00Z">
+      <w:ins w:id="67" w:author="zhaor" w:date="2015-10-17T18:28:00Z">
         <w:r>
           <w:rPr>
             <w:rFonts w:ascii="宋体" w:eastAsia="宋体" w:hAnsi="宋体"/>
@@ -4040,7 +4381,7 @@
           <w:t>声称的仅仅在夜间巡逻的时间负有保障起诉人安全的</w:t>
         </w:r>
       </w:ins>
-      <w:ins w:id="46" w:author="zhaor" w:date="2015-10-17T18:29:00Z">
+      <w:ins w:id="68" w:author="zhaor" w:date="2015-10-17T18:29:00Z">
         <w:r>
           <w:rPr>
             <w:rFonts w:ascii="宋体" w:eastAsia="宋体" w:hAnsi="宋体"/>
@@ -4051,13 +4392,13 @@
           <w:t>没有合同和法律的依据，依照《中华人民共和国合同法》第一百零七条“</w:t>
         </w:r>
       </w:ins>
-      <w:ins w:id="47" w:author="zhaor" w:date="2015-10-17T18:30:00Z">
+      <w:ins w:id="69" w:author="zhaor" w:date="2015-10-17T18:30:00Z">
         <w:r>
           <w:rPr>
             <w:rFonts w:ascii="宋体" w:eastAsia="宋体" w:hAnsi="宋体" w:cs="宋体" w:hint="eastAsia"/>
             <w:sz w:val="21"/>
             <w:szCs w:val="21"/>
-            <w:rPrChange w:id="48" w:author="zhaor" w:date="2015-10-17T18:30:00Z">
+            <w:rPrChange w:id="70" w:author="zhaor" w:date="2015-10-17T18:30:00Z">
               <w:rPr>
                 <w:rFonts w:ascii="宋体" w:eastAsia="宋体" w:hAnsi="宋体" w:cs="宋体" w:hint="eastAsia"/>
               </w:rPr>
@@ -4066,7 +4407,7 @@
           <w:t>当事人一方不履行合同义务或者履行合同义务不符合约定的，应当承担继续履行、采取补救措施或者赔偿损失等违约责任</w:t>
         </w:r>
       </w:ins>
-      <w:ins w:id="49" w:author="zhaor" w:date="2015-10-17T18:29:00Z">
+      <w:ins w:id="71" w:author="zhaor" w:date="2015-10-17T18:29:00Z">
         <w:r>
           <w:rPr>
             <w:rFonts w:ascii="宋体" w:eastAsia="宋体" w:hAnsi="宋体"/>
@@ -4077,7 +4418,7 @@
           <w:t>”</w:t>
         </w:r>
       </w:ins>
-      <w:ins w:id="50" w:author="zhaor" w:date="2015-10-17T18:30:00Z">
+      <w:ins w:id="72" w:author="zhaor" w:date="2015-10-17T18:30:00Z">
         <w:r>
           <w:rPr>
             <w:rFonts w:ascii="宋体" w:eastAsia="宋体" w:hAnsi="宋体"/>
@@ -4088,7 +4429,7 @@
           <w:t>，被起诉人拒不承担起诉人</w:t>
         </w:r>
       </w:ins>
-      <w:ins w:id="51" w:author="zhaor" w:date="2015-10-17T18:31:00Z">
+      <w:ins w:id="73" w:author="zhaor" w:date="2015-10-17T18:31:00Z">
         <w:r>
           <w:rPr>
             <w:rFonts w:ascii="宋体" w:eastAsia="宋体" w:hAnsi="宋体"/>
@@ -4140,7 +4481,7 @@
         </w:rPr>
         <w:t>，这也违反了</w:t>
       </w:r>
-      <w:ins w:id="52" w:author="zhaor" w:date="2015-10-17T18:21:00Z">
+      <w:ins w:id="74" w:author="zhaor" w:date="2015-10-17T18:21:00Z">
         <w:r>
           <w:rPr>
             <w:rFonts w:ascii="宋体" w:eastAsia="宋体" w:hAnsi="宋体"/>
@@ -4481,7 +4822,7 @@
         </w:rPr>
         <w:t>向</w:t>
       </w:r>
-      <w:del w:id="53" w:author="zhaor" w:date="2015-10-17T18:21:00Z">
+      <w:del w:id="75" w:author="zhaor" w:date="2015-10-17T18:21:00Z">
         <w:r>
           <w:rPr>
             <w:rFonts w:ascii="宋体" w:eastAsia="宋体" w:hAnsi="宋体"/>
@@ -4492,7 +4833,7 @@
           <w:delText>基层</w:delText>
         </w:r>
       </w:del>
-      <w:ins w:id="54" w:author="zhaor" w:date="2015-10-17T18:21:00Z">
+      <w:ins w:id="76" w:author="zhaor" w:date="2015-10-17T18:21:00Z">
         <w:r>
           <w:rPr>
             <w:rFonts w:ascii="宋体" w:eastAsia="宋体" w:hAnsi="宋体"/>
@@ -4584,7 +4925,7 @@
         </w:rPr>
         <w:t>人</w:t>
       </w:r>
-      <w:ins w:id="55" w:author="zhaor" w:date="2015-10-17T18:22:00Z">
+      <w:ins w:id="77" w:author="zhaor" w:date="2015-10-17T18:22:00Z">
         <w:r>
           <w:rPr>
             <w:rFonts w:ascii="宋体" w:eastAsia="宋体" w:hAnsi="宋体" w:hint="eastAsia"/>
@@ -4784,7 +5125,7 @@
         </w:rPr>
         <w:t>依法</w:t>
       </w:r>
-      <w:del w:id="56" w:author="zhaor" w:date="2015-10-17T18:22:00Z">
+      <w:del w:id="78" w:author="zhaor" w:date="2015-10-17T18:22:00Z">
         <w:r>
           <w:rPr>
             <w:rFonts w:ascii="宋体" w:eastAsia="宋体" w:hAnsi="宋体"/>
@@ -4795,7 +5136,7 @@
           <w:delText>仲裁</w:delText>
         </w:r>
       </w:del>
-      <w:ins w:id="57" w:author="zhaor" w:date="2015-10-17T18:22:00Z">
+      <w:ins w:id="79" w:author="zhaor" w:date="2015-10-17T18:22:00Z">
         <w:r>
           <w:rPr>
             <w:rFonts w:ascii="宋体" w:eastAsia="宋体" w:hAnsi="宋体"/>
@@ -4806,7 +5147,7 @@
           <w:t>裁判，</w:t>
         </w:r>
       </w:ins>
-      <w:del w:id="58" w:author="zhaor" w:date="2015-10-17T18:22:00Z">
+      <w:del w:id="80" w:author="zhaor" w:date="2015-10-17T18:22:00Z">
         <w:r>
           <w:rPr>
             <w:rFonts w:ascii="宋体" w:eastAsia="宋体" w:hAnsi="宋体"/>
@@ -4916,6 +5257,7 @@
           <w:sz w:val="21"/>
           <w:szCs w:val="21"/>
         </w:rPr>
+        <w:lastRenderedPageBreak/>
         <w:t>安徽</w:t>
       </w:r>
       <w:r>
@@ -5192,7 +5534,7 @@
         <w:spacing w:before="0" w:beforeAutospacing="0" w:after="0" w:afterAutospacing="0" w:line="390" w:lineRule="atLeast"/>
         <w:ind w:firstLine="480"/>
         <w:rPr>
-          <w:ins w:id="59" w:author="zhaor" w:date="2015-10-17T18:32:00Z"/>
+          <w:ins w:id="81" w:author="zhaor" w:date="2015-10-17T18:32:00Z"/>
           <w:rFonts w:ascii="宋体" w:eastAsia="宋体" w:hAnsi="宋体"/>
           <w:color w:val="333333"/>
           <w:sz w:val="21"/>
@@ -5225,14 +5567,14 @@
         <w:spacing w:before="0" w:beforeAutospacing="0" w:after="0" w:afterAutospacing="0" w:line="390" w:lineRule="atLeast"/>
         <w:ind w:firstLine="480"/>
         <w:rPr>
-          <w:ins w:id="60" w:author="zhaor" w:date="2015-10-17T18:32:00Z"/>
-          <w:rFonts w:ascii="宋体" w:eastAsia="宋体" w:hAnsi="宋体"/>
-          <w:color w:val="333333"/>
-          <w:sz w:val="21"/>
-          <w:szCs w:val="21"/>
-        </w:rPr>
-      </w:pPr>
-      <w:ins w:id="61" w:author="zhaor" w:date="2015-10-17T18:32:00Z">
+          <w:ins w:id="82" w:author="zhaor" w:date="2015-10-17T18:32:00Z"/>
+          <w:rFonts w:ascii="宋体" w:eastAsia="宋体" w:hAnsi="宋体"/>
+          <w:color w:val="333333"/>
+          <w:sz w:val="21"/>
+          <w:szCs w:val="21"/>
+        </w:rPr>
+      </w:pPr>
+      <w:ins w:id="83" w:author="zhaor" w:date="2015-10-17T18:32:00Z">
         <w:r>
           <w:rPr>
             <w:rFonts w:ascii="宋体" w:eastAsia="宋体" w:hAnsi="宋体"/>
@@ -5243,7 +5585,7 @@
           <w:t>①</w:t>
         </w:r>
       </w:ins>
-      <w:del w:id="62" w:author="zhaor" w:date="2015-10-17T18:33:00Z">
+      <w:del w:id="84" w:author="zhaor" w:date="2015-10-17T18:33:00Z">
         <w:r>
           <w:rPr>
             <w:rFonts w:ascii="宋体" w:eastAsia="宋体" w:hAnsi="宋体" w:hint="eastAsia"/>
@@ -5263,7 +5605,7 @@
           <w:delText>养老院签署合同签字</w:delText>
         </w:r>
       </w:del>
-      <w:ins w:id="63" w:author="zhaor" w:date="2015-10-17T18:33:00Z">
+      <w:ins w:id="85" w:author="zhaor" w:date="2015-10-17T18:33:00Z">
         <w:r>
           <w:rPr>
             <w:rFonts w:ascii="宋体" w:eastAsia="宋体" w:hAnsi="宋体"/>
@@ -5274,7 +5616,7 @@
           <w:t>起诉人与被起诉人签署的合同</w:t>
         </w:r>
       </w:ins>
-      <w:ins w:id="64" w:author="zhaor" w:date="2015-10-17T18:34:00Z">
+      <w:ins w:id="86" w:author="zhaor" w:date="2015-10-17T18:34:00Z">
         <w:r>
           <w:rPr>
             <w:rFonts w:ascii="宋体" w:eastAsia="宋体" w:hAnsi="宋体"/>
@@ -5285,7 +5627,7 @@
           <w:t>原件及复印件</w:t>
         </w:r>
       </w:ins>
-      <w:ins w:id="65" w:author="zhaor" w:date="2015-10-17T18:32:00Z">
+      <w:ins w:id="87" w:author="zhaor" w:date="2015-10-17T18:32:00Z">
         <w:r>
           <w:rPr>
             <w:rFonts w:ascii="宋体" w:eastAsia="宋体" w:hAnsi="宋体"/>
@@ -5313,14 +5655,14 @@
         <w:spacing w:before="0" w:beforeAutospacing="0" w:after="0" w:afterAutospacing="0" w:line="390" w:lineRule="atLeast"/>
         <w:ind w:firstLine="480"/>
         <w:rPr>
-          <w:ins w:id="66" w:author="zhaor" w:date="2015-10-17T18:35:00Z"/>
-          <w:rFonts w:ascii="宋体" w:eastAsia="宋体" w:hAnsi="宋体"/>
-          <w:color w:val="333333"/>
-          <w:sz w:val="21"/>
-          <w:szCs w:val="21"/>
-        </w:rPr>
-      </w:pPr>
-      <w:ins w:id="67" w:author="zhaor" w:date="2015-10-17T18:32:00Z">
+          <w:ins w:id="88" w:author="zhaor" w:date="2015-10-17T18:35:00Z"/>
+          <w:rFonts w:ascii="宋体" w:eastAsia="宋体" w:hAnsi="宋体"/>
+          <w:color w:val="333333"/>
+          <w:sz w:val="21"/>
+          <w:szCs w:val="21"/>
+        </w:rPr>
+      </w:pPr>
+      <w:ins w:id="89" w:author="zhaor" w:date="2015-10-17T18:32:00Z">
         <w:r>
           <w:rPr>
             <w:rFonts w:ascii="宋体" w:eastAsia="宋体" w:hAnsi="宋体"/>
@@ -5331,7 +5673,7 @@
           <w:t>②</w:t>
         </w:r>
       </w:ins>
-      <w:ins w:id="68" w:author="zhaor" w:date="2015-10-17T18:34:00Z">
+      <w:ins w:id="90" w:author="zhaor" w:date="2015-10-17T18:34:00Z">
         <w:r>
           <w:rPr>
             <w:rFonts w:ascii="宋体" w:eastAsia="宋体" w:hAnsi="宋体"/>
@@ -5342,7 +5684,7 @@
           <w:t>被起诉人所在托老所出具的</w:t>
         </w:r>
       </w:ins>
-      <w:ins w:id="69" w:author="zhaor" w:date="2015-10-17T18:35:00Z">
+      <w:ins w:id="91" w:author="zhaor" w:date="2015-10-17T18:35:00Z">
         <w:r>
           <w:rPr>
             <w:rFonts w:ascii="宋体" w:eastAsia="宋体" w:hAnsi="宋体"/>
@@ -5361,14 +5703,14 @@
         <w:spacing w:before="0" w:beforeAutospacing="0" w:after="0" w:afterAutospacing="0" w:line="390" w:lineRule="atLeast"/>
         <w:ind w:firstLine="480"/>
         <w:rPr>
-          <w:ins w:id="70" w:author="zhaor" w:date="2015-10-17T18:36:00Z"/>
-          <w:rFonts w:ascii="宋体" w:eastAsia="宋体" w:hAnsi="宋体"/>
-          <w:color w:val="333333"/>
-          <w:sz w:val="21"/>
-          <w:szCs w:val="21"/>
-        </w:rPr>
-      </w:pPr>
-      <w:ins w:id="71" w:author="zhaor" w:date="2015-10-17T18:35:00Z">
+          <w:ins w:id="92" w:author="zhaor" w:date="2015-10-17T18:36:00Z"/>
+          <w:rFonts w:ascii="宋体" w:eastAsia="宋体" w:hAnsi="宋体"/>
+          <w:color w:val="333333"/>
+          <w:sz w:val="21"/>
+          <w:szCs w:val="21"/>
+        </w:rPr>
+      </w:pPr>
+      <w:ins w:id="93" w:author="zhaor" w:date="2015-10-17T18:35:00Z">
         <w:r>
           <w:rPr>
             <w:rFonts w:ascii="宋体" w:eastAsia="宋体" w:hAnsi="宋体"/>
@@ -5379,7 +5721,7 @@
           <w:t>③</w:t>
         </w:r>
       </w:ins>
-      <w:ins w:id="72" w:author="zhaor" w:date="2015-10-17T18:32:00Z">
+      <w:ins w:id="94" w:author="zhaor" w:date="2015-10-17T18:32:00Z">
         <w:r>
           <w:rPr>
             <w:rFonts w:ascii="宋体" w:eastAsia="宋体" w:hAnsi="宋体"/>
@@ -5444,7 +5786,7 @@
         </w:rPr>
         <w:t>，</w:t>
       </w:r>
-      <w:ins w:id="73" w:author="zhaor" w:date="2015-10-17T18:35:00Z">
+      <w:ins w:id="95" w:author="zhaor" w:date="2015-10-17T18:35:00Z">
         <w:r>
           <w:rPr>
             <w:rFonts w:ascii="宋体" w:eastAsia="宋体" w:hAnsi="宋体" w:hint="eastAsia"/>
@@ -5455,7 +5797,7 @@
           <w:t>证明起诉人的实际</w:t>
         </w:r>
       </w:ins>
-      <w:ins w:id="74" w:author="zhaor" w:date="2015-10-17T18:36:00Z">
+      <w:ins w:id="96" w:author="zhaor" w:date="2015-10-17T18:36:00Z">
         <w:r>
           <w:rPr>
             <w:rFonts w:ascii="宋体" w:eastAsia="宋体" w:hAnsi="宋体" w:hint="eastAsia"/>
@@ -5480,7 +5822,7 @@
           <w:szCs w:val="21"/>
         </w:rPr>
       </w:pPr>
-      <w:ins w:id="75" w:author="zhaor" w:date="2015-10-17T18:36:00Z">
+      <w:ins w:id="97" w:author="zhaor" w:date="2015-10-17T18:36:00Z">
         <w:r>
           <w:rPr>
             <w:rFonts w:ascii="宋体" w:eastAsia="宋体" w:hAnsi="宋体"/>
@@ -5509,7 +5851,7 @@
         </w:rPr>
         <w:t>时的录音</w:t>
       </w:r>
-      <w:del w:id="76" w:author="zhaor" w:date="2015-10-17T18:36:00Z">
+      <w:del w:id="98" w:author="zhaor" w:date="2015-10-17T18:36:00Z">
         <w:r>
           <w:rPr>
             <w:rFonts w:ascii="宋体" w:eastAsia="宋体" w:hAnsi="宋体"/>
@@ -5520,7 +5862,7 @@
           <w:delText>等</w:delText>
         </w:r>
       </w:del>
-      <w:ins w:id="77" w:author="zhaor" w:date="2015-10-17T18:36:00Z">
+      <w:ins w:id="99" w:author="zhaor" w:date="2015-10-17T18:36:00Z">
         <w:r>
           <w:rPr>
             <w:rFonts w:ascii="宋体" w:eastAsia="宋体" w:hAnsi="宋体"/>

</xml_diff>

<commit_message>
commit all files to git, 2015.10.30
</commit_message>
<xml_diff>
--- a/告和县平安托老所起诉状.docx
+++ b/告和县平安托老所起诉状.docx
@@ -480,10 +480,8 @@
           <w:t>。</w:t>
         </w:r>
       </w:ins>
-      <w:bookmarkStart w:id="15" w:name="_GoBack"/>
-      <w:bookmarkEnd w:id="15"/>
-      <w:ins w:id="16" w:author="zhaor" w:date="2015-10-17T18:15:00Z">
-        <w:del w:id="17" w:author="Albert Einstien" w:date="2015-10-19T14:20:00Z">
+      <w:ins w:id="15" w:author="zhaor" w:date="2015-10-17T18:15:00Z">
+        <w:del w:id="16" w:author="Albert Einstien" w:date="2015-10-19T14:20:00Z">
           <w:r>
             <w:rPr>
               <w:rFonts w:ascii="宋体" w:eastAsia="宋体" w:hAnsi="宋体"/>
@@ -590,25 +588,14 @@
         </w:rPr>
         <w:t>市和县</w:t>
       </w:r>
-      <w:proofErr w:type="gramStart"/>
-      <w:r>
-        <w:rPr>
-          <w:rFonts w:ascii="宋体" w:eastAsia="宋体" w:hAnsi="宋体" w:hint="eastAsia"/>
-          <w:color w:val="333333"/>
-          <w:sz w:val="21"/>
-          <w:szCs w:val="21"/>
-        </w:rPr>
-        <w:t>姥</w:t>
-      </w:r>
-      <w:proofErr w:type="gramEnd"/>
-      <w:r>
-        <w:rPr>
-          <w:rFonts w:ascii="宋体" w:eastAsia="宋体" w:hAnsi="宋体" w:hint="eastAsia"/>
-          <w:color w:val="333333"/>
-          <w:sz w:val="21"/>
-          <w:szCs w:val="21"/>
-        </w:rPr>
-        <w:t>桥</w:t>
+      <w:r>
+        <w:rPr>
+          <w:rFonts w:ascii="宋体" w:eastAsia="宋体" w:hAnsi="宋体" w:hint="eastAsia"/>
+          <w:color w:val="333333"/>
+          <w:sz w:val="21"/>
+          <w:szCs w:val="21"/>
+        </w:rPr>
+        <w:t>姥桥</w:t>
       </w:r>
       <w:r>
         <w:rPr>
@@ -619,7 +606,7 @@
         </w:rPr>
         <w:t>镇托老所</w:t>
       </w:r>
-      <w:ins w:id="18" w:author="Albert Einstien" w:date="2015-10-19T14:22:00Z">
+      <w:ins w:id="17" w:author="Albert Einstien" w:date="2015-10-19T14:22:00Z">
         <w:r>
           <w:rPr>
             <w:rFonts w:ascii="宋体" w:eastAsia="宋体" w:hAnsi="宋体" w:hint="eastAsia"/>
@@ -630,8 +617,8 @@
           <w:t>。</w:t>
         </w:r>
       </w:ins>
-      <w:ins w:id="19" w:author="zhaor" w:date="2015-10-17T18:13:00Z">
-        <w:del w:id="20" w:author="Albert Einstien" w:date="2015-10-19T14:22:00Z">
+      <w:ins w:id="18" w:author="zhaor" w:date="2015-10-17T18:13:00Z">
+        <w:del w:id="19" w:author="Albert Einstien" w:date="2015-10-19T14:22:00Z">
           <w:r>
             <w:rPr>
               <w:rFonts w:ascii="宋体" w:eastAsia="宋体" w:hAnsi="宋体"/>
@@ -643,8 +630,8 @@
           </w:r>
         </w:del>
       </w:ins>
-      <w:ins w:id="21" w:author="zhaor" w:date="2015-10-17T18:14:00Z">
-        <w:del w:id="22" w:author="Albert Einstien" w:date="2015-10-19T14:22:00Z">
+      <w:ins w:id="20" w:author="zhaor" w:date="2015-10-17T18:14:00Z">
+        <w:del w:id="21" w:author="Albert Einstien" w:date="2015-10-19T14:22:00Z">
           <w:r>
             <w:rPr>
               <w:rFonts w:ascii="宋体" w:eastAsia="宋体" w:hAnsi="宋体"/>
@@ -656,8 +643,8 @@
           </w:r>
         </w:del>
       </w:ins>
-      <w:ins w:id="23" w:author="zhaor" w:date="2015-10-17T18:13:00Z">
-        <w:del w:id="24" w:author="Albert Einstien" w:date="2015-10-19T14:22:00Z">
+      <w:ins w:id="22" w:author="zhaor" w:date="2015-10-17T18:13:00Z">
+        <w:del w:id="23" w:author="Albert Einstien" w:date="2015-10-19T14:22:00Z">
           <w:r>
             <w:rPr>
               <w:rFonts w:ascii="宋体" w:eastAsia="宋体" w:hAnsi="宋体" w:hint="eastAsia"/>
@@ -669,7 +656,7 @@
           </w:r>
         </w:del>
       </w:ins>
-      <w:del w:id="25" w:author="Albert Einstien" w:date="2015-10-19T14:22:00Z">
+      <w:del w:id="24" w:author="Albert Einstien" w:date="2015-10-19T14:22:00Z">
         <w:r>
           <w:rPr>
             <w:rFonts w:ascii="宋体" w:eastAsia="宋体" w:hAnsi="宋体" w:hint="eastAsia"/>
@@ -789,7 +776,7 @@
         </w:rPr>
         <w:t>人</w:t>
       </w:r>
-      <w:del w:id="26" w:author="zhaor" w:date="2015-10-17T18:15:00Z">
+      <w:del w:id="25" w:author="zhaor" w:date="2015-10-17T18:15:00Z">
         <w:r>
           <w:rPr>
             <w:rFonts w:ascii="宋体" w:eastAsia="宋体" w:hAnsi="宋体"/>
@@ -978,13 +965,13 @@
         <w:shd w:val="clear" w:color="auto" w:fill="FFFFFF"/>
         <w:spacing w:before="0" w:beforeAutospacing="0" w:after="0" w:afterAutospacing="0" w:line="390" w:lineRule="atLeast"/>
         <w:rPr>
-          <w:ins w:id="27" w:author="zhaor" w:date="2015-10-17T18:16:00Z"/>
-          <w:rFonts w:ascii="宋体" w:eastAsia="宋体" w:hAnsi="宋体"/>
-          <w:color w:val="333333"/>
-          <w:sz w:val="21"/>
-          <w:szCs w:val="21"/>
-        </w:rPr>
-        <w:pPrChange w:id="28" w:author="zhaor" w:date="2015-10-17T18:16:00Z">
+          <w:ins w:id="26" w:author="zhaor" w:date="2015-10-17T18:16:00Z"/>
+          <w:rFonts w:ascii="宋体" w:eastAsia="宋体" w:hAnsi="宋体"/>
+          <w:color w:val="333333"/>
+          <w:sz w:val="21"/>
+          <w:szCs w:val="21"/>
+        </w:rPr>
+        <w:pPrChange w:id="27" w:author="zhaor" w:date="2015-10-17T18:16:00Z">
           <w:pPr>
             <w:pStyle w:val="a3"/>
             <w:shd w:val="clear" w:color="auto" w:fill="FFFFFF"/>
@@ -993,7 +980,7 @@
           </w:pPr>
         </w:pPrChange>
       </w:pPr>
-      <w:del w:id="29" w:author="zhaor" w:date="2015-10-17T18:16:00Z">
+      <w:del w:id="28" w:author="zhaor" w:date="2015-10-17T18:16:00Z">
         <w:r>
           <w:rPr>
             <w:rFonts w:ascii="宋体" w:eastAsia="宋体" w:hAnsi="宋体"/>
@@ -1049,7 +1036,7 @@
         </w:rPr>
         <w:t>全部医药费和护理费</w:t>
       </w:r>
-      <w:del w:id="30" w:author="zhaor" w:date="2015-10-17T18:17:00Z">
+      <w:del w:id="29" w:author="zhaor" w:date="2015-10-17T18:17:00Z">
         <w:r>
           <w:rPr>
             <w:rFonts w:ascii="宋体" w:eastAsia="宋体" w:hAnsi="宋体"/>
@@ -1060,7 +1047,7 @@
           <w:delText>，</w:delText>
         </w:r>
       </w:del>
-      <w:del w:id="31" w:author="zhaor" w:date="2015-10-17T18:15:00Z">
+      <w:del w:id="30" w:author="zhaor" w:date="2015-10-17T18:15:00Z">
         <w:r>
           <w:rPr>
             <w:rFonts w:ascii="宋体" w:eastAsia="宋体" w:hAnsi="宋体"/>
@@ -1080,7 +1067,7 @@
         </w:rPr>
         <w:t>等</w:t>
       </w:r>
-      <w:ins w:id="32" w:author="zhaor" w:date="2015-10-17T18:17:00Z">
+      <w:ins w:id="31" w:author="zhaor" w:date="2015-10-17T18:17:00Z">
         <w:r>
           <w:rPr>
             <w:rFonts w:ascii="宋体" w:eastAsia="宋体" w:hAnsi="宋体"/>
@@ -1091,7 +1078,7 @@
           <w:t>合理费用</w:t>
         </w:r>
       </w:ins>
-      <w:ins w:id="33" w:author="Albert Einstien" w:date="2015-10-19T14:18:00Z">
+      <w:ins w:id="32" w:author="Albert Einstien" w:date="2015-10-19T14:18:00Z">
         <w:r>
           <w:rPr>
             <w:rFonts w:ascii="宋体" w:eastAsia="宋体" w:hAnsi="宋体"/>
@@ -1102,7 +1089,7 @@
           <w:t>共</w:t>
         </w:r>
       </w:ins>
-      <w:ins w:id="34" w:author="Albert Einstien" w:date="2015-10-19T14:19:00Z">
+      <w:ins w:id="33" w:author="Albert Einstien" w:date="2015-10-19T14:19:00Z">
         <w:r>
           <w:rPr>
             <w:rFonts w:ascii="宋体" w:eastAsia="宋体" w:hAnsi="宋体" w:hint="eastAsia"/>
@@ -1122,7 +1109,7 @@
           <w:t>仟柒佰壹拾叁</w:t>
         </w:r>
       </w:ins>
-      <w:del w:id="35" w:author="Albert Einstien" w:date="2015-10-19T14:18:00Z">
+      <w:del w:id="34" w:author="Albert Einstien" w:date="2015-10-19T14:18:00Z">
         <w:r>
           <w:rPr>
             <w:rFonts w:ascii="宋体" w:eastAsia="宋体" w:hAnsi="宋体"/>
@@ -1133,8 +1120,8 @@
           <w:delText>费用</w:delText>
         </w:r>
       </w:del>
-      <w:ins w:id="36" w:author="zhaor" w:date="2015-10-17T18:15:00Z">
-        <w:del w:id="37" w:author="Albert Einstien" w:date="2015-10-19T14:18:00Z">
+      <w:ins w:id="35" w:author="zhaor" w:date="2015-10-17T18:15:00Z">
+        <w:del w:id="36" w:author="Albert Einstien" w:date="2015-10-19T14:18:00Z">
           <w:r>
             <w:rPr>
               <w:rFonts w:ascii="宋体" w:eastAsia="宋体" w:hAnsi="宋体"/>
@@ -1180,7 +1167,7 @@
           <w:sz w:val="21"/>
           <w:szCs w:val="21"/>
         </w:rPr>
-        <w:pPrChange w:id="38" w:author="zhaor" w:date="2015-10-17T18:16:00Z">
+        <w:pPrChange w:id="37" w:author="zhaor" w:date="2015-10-17T18:16:00Z">
           <w:pPr>
             <w:pStyle w:val="a3"/>
             <w:shd w:val="clear" w:color="auto" w:fill="FFFFFF"/>
@@ -1189,7 +1176,7 @@
           </w:pPr>
         </w:pPrChange>
       </w:pPr>
-      <w:ins w:id="39" w:author="zhaor" w:date="2015-10-17T18:16:00Z">
+      <w:ins w:id="38" w:author="zhaor" w:date="2015-10-17T18:16:00Z">
         <w:r>
           <w:rPr>
             <w:rFonts w:ascii="宋体" w:eastAsia="宋体" w:hAnsi="宋体"/>
@@ -1197,10 +1184,45 @@
             <w:sz w:val="21"/>
             <w:szCs w:val="21"/>
           </w:rPr>
-          <w:t>被起诉人赔偿起诉人亲属为照顾起诉人的误工费···元</w:t>
-        </w:r>
+          <w:t>被起诉人赔偿起诉人亲属为照顾起诉人的</w:t>
+        </w:r>
+        <w:del w:id="39" w:author="Albert Einstien" w:date="2015-10-19T15:49:00Z">
+          <w:r>
+            <w:rPr>
+              <w:rFonts w:ascii="宋体" w:eastAsia="宋体" w:hAnsi="宋体"/>
+              <w:color w:val="333333"/>
+              <w:sz w:val="21"/>
+              <w:szCs w:val="21"/>
+            </w:rPr>
+            <w:delText>误工费···</w:delText>
+          </w:r>
+        </w:del>
       </w:ins>
-      <w:ins w:id="40" w:author="zhaor" w:date="2015-10-17T18:17:00Z">
+      <w:ins w:id="40" w:author="Albert Einstien" w:date="2015-10-19T15:49:00Z">
+        <w:r>
+          <w:rPr>
+            <w:rFonts w:ascii="宋体" w:eastAsia="宋体" w:hAnsi="宋体" w:hint="eastAsia"/>
+            <w:color w:val="333333"/>
+            <w:sz w:val="21"/>
+            <w:szCs w:val="21"/>
+          </w:rPr>
+          <w:t>护理费xx</w:t>
+        </w:r>
+      </w:ins>
+      <w:bookmarkStart w:id="41" w:name="_GoBack"/>
+      <w:bookmarkEnd w:id="41"/>
+      <w:ins w:id="42" w:author="zhaor" w:date="2015-10-17T18:16:00Z">
+        <w:r>
+          <w:rPr>
+            <w:rFonts w:ascii="宋体" w:eastAsia="宋体" w:hAnsi="宋体"/>
+            <w:color w:val="333333"/>
+            <w:sz w:val="21"/>
+            <w:szCs w:val="21"/>
+          </w:rPr>
+          <w:t>元</w:t>
+        </w:r>
+      </w:ins>
+      <w:ins w:id="43" w:author="zhaor" w:date="2015-10-17T18:17:00Z">
         <w:r>
           <w:rPr>
             <w:rFonts w:ascii="宋体" w:eastAsia="宋体" w:hAnsi="宋体"/>
@@ -1225,7 +1247,7 @@
           <w:szCs w:val="21"/>
         </w:rPr>
       </w:pPr>
-      <w:ins w:id="41" w:author="Albert Einstien" w:date="2015-10-19T13:45:00Z">
+      <w:ins w:id="44" w:author="Albert Einstien" w:date="2015-10-19T13:45:00Z">
         <w:r>
           <w:rPr>
             <w:rFonts w:ascii="宋体" w:eastAsia="宋体" w:hAnsi="宋体"/>
@@ -1236,7 +1258,7 @@
           <w:t xml:space="preserve">3. </w:t>
         </w:r>
       </w:ins>
-      <w:del w:id="42" w:author="Albert Einstien" w:date="2015-10-19T13:45:00Z">
+      <w:del w:id="45" w:author="Albert Einstien" w:date="2015-10-19T13:45:00Z">
         <w:r>
           <w:rPr>
             <w:rFonts w:ascii="宋体" w:eastAsia="宋体" w:hAnsi="宋体" w:hint="eastAsia"/>
@@ -1283,7 +1305,7 @@
         </w:rPr>
         <w:t>诉人</w:t>
       </w:r>
-      <w:del w:id="43" w:author="zhaor" w:date="2015-10-17T18:17:00Z">
+      <w:del w:id="46" w:author="zhaor" w:date="2015-10-17T18:17:00Z">
         <w:r>
           <w:rPr>
             <w:rFonts w:ascii="宋体" w:eastAsia="宋体" w:hAnsi="宋体"/>
@@ -1317,7 +1339,7 @@
           <w:szCs w:val="21"/>
         </w:rPr>
       </w:pPr>
-      <w:ins w:id="44" w:author="Albert Einstien" w:date="2015-10-19T13:45:00Z">
+      <w:ins w:id="47" w:author="Albert Einstien" w:date="2015-10-19T13:45:00Z">
         <w:r>
           <w:rPr>
             <w:rFonts w:ascii="宋体" w:eastAsia="宋体" w:hAnsi="宋体"/>
@@ -1328,7 +1350,7 @@
           <w:t xml:space="preserve">4. </w:t>
         </w:r>
       </w:ins>
-      <w:del w:id="45" w:author="Albert Einstien" w:date="2015-10-19T13:45:00Z">
+      <w:del w:id="48" w:author="Albert Einstien" w:date="2015-10-19T13:45:00Z">
         <w:r>
           <w:rPr>
             <w:rFonts w:ascii="宋体" w:eastAsia="宋体" w:hAnsi="宋体"/>
@@ -1339,7 +1361,7 @@
           <w:delText>3.</w:delText>
         </w:r>
       </w:del>
-      <w:ins w:id="46" w:author="zhaor" w:date="2015-10-17T18:16:00Z">
+      <w:ins w:id="49" w:author="zhaor" w:date="2015-10-17T18:16:00Z">
         <w:r>
           <w:rPr>
             <w:rFonts w:ascii="宋体" w:eastAsia="宋体" w:hAnsi="宋体"/>
@@ -1368,7 +1390,7 @@
         </w:rPr>
         <w:t>费用</w:t>
       </w:r>
-      <w:ins w:id="47" w:author="zhaor" w:date="2015-10-17T18:16:00Z">
+      <w:ins w:id="50" w:author="zhaor" w:date="2015-10-17T18:16:00Z">
         <w:r>
           <w:rPr>
             <w:rFonts w:ascii="宋体" w:eastAsia="宋体" w:hAnsi="宋体"/>
@@ -1379,7 +1401,7 @@
           <w:t>、</w:t>
         </w:r>
       </w:ins>
-      <w:ins w:id="48" w:author="zhaor" w:date="2015-10-17T18:17:00Z">
+      <w:ins w:id="51" w:author="zhaor" w:date="2015-10-17T18:17:00Z">
         <w:r>
           <w:rPr>
             <w:rFonts w:ascii="宋体" w:eastAsia="宋体" w:hAnsi="宋体"/>
@@ -1752,7 +1774,7 @@
         </w:rPr>
         <w:t>人</w:t>
       </w:r>
-      <w:ins w:id="49" w:author="zhaor" w:date="2015-10-17T18:17:00Z">
+      <w:ins w:id="52" w:author="zhaor" w:date="2015-10-17T18:17:00Z">
         <w:r>
           <w:rPr>
             <w:rFonts w:ascii="宋体" w:eastAsia="宋体" w:hAnsi="宋体"/>
@@ -1808,7 +1830,7 @@
         </w:rPr>
         <w:t>人电话，称</w:t>
       </w:r>
-      <w:del w:id="50" w:author="zhaor" w:date="2015-10-17T18:17:00Z">
+      <w:del w:id="53" w:author="zhaor" w:date="2015-10-17T18:17:00Z">
         <w:r>
           <w:rPr>
             <w:rFonts w:ascii="宋体" w:eastAsia="宋体" w:hAnsi="宋体" w:hint="eastAsia"/>
@@ -1828,7 +1850,7 @@
           <w:delText>国兰老人</w:delText>
         </w:r>
       </w:del>
-      <w:ins w:id="51" w:author="zhaor" w:date="2015-10-17T18:18:00Z">
+      <w:ins w:id="54" w:author="zhaor" w:date="2015-10-17T18:18:00Z">
         <w:r>
           <w:rPr>
             <w:rFonts w:ascii="宋体" w:eastAsia="宋体" w:hAnsi="宋体"/>
@@ -1974,7 +1996,7 @@
         </w:rPr>
         <w:t>进</w:t>
       </w:r>
-      <w:ins w:id="52" w:author="Albert Einstien" w:date="2015-10-19T13:47:00Z">
+      <w:ins w:id="55" w:author="Albert Einstien" w:date="2015-10-19T13:47:00Z">
         <w:r>
           <w:rPr>
             <w:rFonts w:ascii="宋体" w:eastAsia="宋体" w:hAnsi="宋体" w:hint="eastAsia"/>
@@ -1991,30 +2013,10 @@
             <w:sz w:val="21"/>
             <w:szCs w:val="21"/>
           </w:rPr>
-          <w:t>县</w:t>
-        </w:r>
-        <w:proofErr w:type="gramStart"/>
-        <w:r>
-          <w:rPr>
-            <w:rFonts w:ascii="宋体" w:eastAsia="宋体" w:hAnsi="宋体"/>
-            <w:color w:val="333333"/>
-            <w:sz w:val="21"/>
-            <w:szCs w:val="21"/>
-          </w:rPr>
-          <w:t>姥</w:t>
-        </w:r>
-        <w:proofErr w:type="gramEnd"/>
-        <w:r>
-          <w:rPr>
-            <w:rFonts w:ascii="宋体" w:eastAsia="宋体" w:hAnsi="宋体"/>
-            <w:color w:val="333333"/>
-            <w:sz w:val="21"/>
-            <w:szCs w:val="21"/>
-          </w:rPr>
-          <w:t>桥镇中心卫生</w:t>
+          <w:t>县姥桥镇中心卫生</w:t>
         </w:r>
       </w:ins>
-      <w:del w:id="53" w:author="Albert Einstien" w:date="2015-10-19T13:47:00Z">
+      <w:del w:id="56" w:author="Albert Einstien" w:date="2015-10-19T13:47:00Z">
         <w:r>
           <w:rPr>
             <w:rFonts w:ascii="宋体" w:eastAsia="宋体" w:hAnsi="宋体" w:hint="eastAsia"/>
@@ -2727,7 +2729,7 @@
         </w:rPr>
         <w:t>人</w:t>
       </w:r>
-      <w:del w:id="54" w:author="zhaor" w:date="2015-10-17T18:20:00Z">
+      <w:del w:id="57" w:author="zhaor" w:date="2015-10-17T18:20:00Z">
         <w:r>
           <w:rPr>
             <w:rFonts w:ascii="宋体" w:eastAsia="宋体" w:hAnsi="宋体" w:hint="eastAsia"/>
@@ -2738,7 +2740,7 @@
           <w:delText>家属</w:delText>
         </w:r>
       </w:del>
-      <w:ins w:id="55" w:author="zhaor" w:date="2015-10-17T18:20:00Z">
+      <w:ins w:id="58" w:author="zhaor" w:date="2015-10-17T18:20:00Z">
         <w:r>
           <w:rPr>
             <w:rFonts w:ascii="宋体" w:eastAsia="宋体" w:hAnsi="宋体" w:hint="eastAsia"/>
@@ -2776,7 +2778,7 @@
         </w:rPr>
         <w:t>人签订养老合同，</w:t>
       </w:r>
-      <w:ins w:id="56" w:author="zhaor" w:date="2015-10-17T18:20:00Z">
+      <w:ins w:id="59" w:author="zhaor" w:date="2015-10-17T18:20:00Z">
         <w:r>
           <w:rPr>
             <w:rFonts w:ascii="宋体" w:eastAsia="宋体" w:hAnsi="宋体"/>
@@ -2814,7 +2816,7 @@
         </w:rPr>
         <w:t>千元，</w:t>
       </w:r>
-      <w:ins w:id="57" w:author="zhaor" w:date="2015-10-17T18:20:00Z">
+      <w:ins w:id="60" w:author="zhaor" w:date="2015-10-17T18:20:00Z">
         <w:r>
           <w:rPr>
             <w:rFonts w:ascii="宋体" w:eastAsia="宋体" w:hAnsi="宋体"/>
@@ -2825,7 +2827,7 @@
           <w:t>尽到了相应的合同义务。按照</w:t>
         </w:r>
       </w:ins>
-      <w:ins w:id="58" w:author="Albert Einstien" w:date="2015-10-19T13:57:00Z">
+      <w:ins w:id="61" w:author="Albert Einstien" w:date="2015-10-19T13:57:00Z">
         <w:r>
           <w:rPr>
             <w:rFonts w:ascii="宋体" w:eastAsia="宋体" w:hAnsi="宋体" w:hint="eastAsia"/>
@@ -2836,8 +2838,8 @@
           <w:t>合同</w:t>
         </w:r>
       </w:ins>
-      <w:ins w:id="59" w:author="zhaor" w:date="2015-10-17T18:20:00Z">
-        <w:del w:id="60" w:author="Albert Einstien" w:date="2015-10-19T13:57:00Z">
+      <w:ins w:id="62" w:author="zhaor" w:date="2015-10-17T18:20:00Z">
+        <w:del w:id="63" w:author="Albert Einstien" w:date="2015-10-19T13:57:00Z">
           <w:r>
             <w:rPr>
               <w:rFonts w:ascii="宋体" w:eastAsia="宋体" w:hAnsi="宋体"/>
@@ -3072,27 +3074,7 @@
           <w:sz w:val="21"/>
           <w:szCs w:val="21"/>
         </w:rPr>
-        <w:t>应</w:t>
-      </w:r>
-      <w:proofErr w:type="gramStart"/>
-      <w:r>
-        <w:rPr>
-          <w:rFonts w:ascii="宋体" w:eastAsia="宋体" w:hAnsi="宋体"/>
-          <w:color w:val="333333"/>
-          <w:sz w:val="21"/>
-          <w:szCs w:val="21"/>
-        </w:rPr>
-        <w:t>尽到保障</w:t>
-      </w:r>
-      <w:proofErr w:type="gramEnd"/>
-      <w:r>
-        <w:rPr>
-          <w:rFonts w:ascii="宋体" w:eastAsia="宋体" w:hAnsi="宋体"/>
-          <w:color w:val="333333"/>
-          <w:sz w:val="21"/>
-          <w:szCs w:val="21"/>
-        </w:rPr>
-        <w:t>老人人身安全的义务。</w:t>
+        <w:t>应尽到保障老人人身安全的义务。</w:t>
       </w:r>
       <w:r>
         <w:rPr>
@@ -3567,17 +3549,7 @@
           <w:sz w:val="21"/>
           <w:szCs w:val="21"/>
         </w:rPr>
-        <w:t>发生事故与其无关，且态度强硬，</w:t>
-      </w:r>
-      <w:proofErr w:type="gramStart"/>
-      <w:r>
-        <w:rPr>
-          <w:rFonts w:ascii="宋体" w:eastAsia="宋体" w:hAnsi="宋体"/>
-          <w:color w:val="333333"/>
-          <w:sz w:val="21"/>
-          <w:szCs w:val="21"/>
-        </w:rPr>
-        <w:t>拒</w:t>
+        <w:t>发生事故与其无关，且态度强硬，拒</w:t>
       </w:r>
       <w:r>
         <w:rPr>
@@ -3595,17 +3567,7 @@
           <w:sz w:val="21"/>
           <w:szCs w:val="21"/>
         </w:rPr>
-        <w:t>任何</w:t>
-      </w:r>
-      <w:proofErr w:type="gramEnd"/>
-      <w:r>
-        <w:rPr>
-          <w:rFonts w:ascii="宋体" w:eastAsia="宋体" w:hAnsi="宋体"/>
-          <w:color w:val="333333"/>
-          <w:sz w:val="21"/>
-          <w:szCs w:val="21"/>
-        </w:rPr>
-        <w:t>责任。</w:t>
+        <w:t>任何责任。</w:t>
       </w:r>
       <w:r>
         <w:rPr>
@@ -4091,7 +4053,7 @@
         <w:spacing w:before="0" w:beforeAutospacing="0" w:after="0" w:afterAutospacing="0" w:line="390" w:lineRule="atLeast"/>
         <w:ind w:firstLine="480"/>
         <w:rPr>
-          <w:ins w:id="61" w:author="zhaor" w:date="2015-10-17T18:24:00Z"/>
+          <w:ins w:id="64" w:author="zhaor" w:date="2015-10-17T18:24:00Z"/>
           <w:rFonts w:ascii="宋体" w:eastAsia="宋体" w:hAnsi="宋体"/>
           <w:color w:val="333333"/>
           <w:sz w:val="21"/>
@@ -4341,7 +4303,7 @@
         </w:rPr>
         <w:t>损伤而能不承担任何责任，托老所存在的意义为何？</w:t>
       </w:r>
-      <w:ins w:id="62" w:author="zhaor" w:date="2015-10-17T18:25:00Z">
+      <w:ins w:id="65" w:author="zhaor" w:date="2015-10-17T18:25:00Z">
         <w:r>
           <w:rPr>
             <w:rFonts w:ascii="宋体" w:eastAsia="宋体" w:hAnsi="宋体"/>
@@ -4352,7 +4314,7 @@
           <w:t>起诉人及其亲属与被起诉人所经营的托老所签订合同的目的就是</w:t>
         </w:r>
       </w:ins>
-      <w:ins w:id="63" w:author="zhaor" w:date="2015-10-17T18:26:00Z">
+      <w:ins w:id="66" w:author="zhaor" w:date="2015-10-17T18:26:00Z">
         <w:r>
           <w:rPr>
             <w:rFonts w:ascii="宋体" w:eastAsia="宋体" w:hAnsi="宋体"/>
@@ -4363,7 +4325,7 @@
           <w:t>由被起诉人妥善照顾起诉人的生活，保护起诉人的人身安全是被起诉人</w:t>
         </w:r>
       </w:ins>
-      <w:ins w:id="64" w:author="zhaor" w:date="2015-10-17T18:27:00Z">
+      <w:ins w:id="67" w:author="zhaor" w:date="2015-10-17T18:27:00Z">
         <w:r>
           <w:rPr>
             <w:rFonts w:ascii="宋体" w:eastAsia="宋体" w:hAnsi="宋体"/>
@@ -4374,7 +4336,7 @@
           <w:t>应尽的基本的主要的合同义务，被起诉人</w:t>
         </w:r>
       </w:ins>
-      <w:ins w:id="65" w:author="zhaor" w:date="2015-10-17T18:28:00Z">
+      <w:ins w:id="68" w:author="zhaor" w:date="2015-10-17T18:28:00Z">
         <w:r>
           <w:rPr>
             <w:rFonts w:ascii="宋体" w:eastAsia="宋体" w:hAnsi="宋体"/>
@@ -4385,7 +4347,7 @@
           <w:t>声称的仅仅在夜间巡逻的时间负有保障起诉人安全的</w:t>
         </w:r>
       </w:ins>
-      <w:ins w:id="66" w:author="zhaor" w:date="2015-10-17T18:29:00Z">
+      <w:ins w:id="69" w:author="zhaor" w:date="2015-10-17T18:29:00Z">
         <w:r>
           <w:rPr>
             <w:rFonts w:ascii="宋体" w:eastAsia="宋体" w:hAnsi="宋体"/>
@@ -4396,13 +4358,13 @@
           <w:t>没有合同和法律的依据，依照《中华人民共和国合同法》第一百零七条“</w:t>
         </w:r>
       </w:ins>
-      <w:ins w:id="67" w:author="zhaor" w:date="2015-10-17T18:30:00Z">
+      <w:ins w:id="70" w:author="zhaor" w:date="2015-10-17T18:30:00Z">
         <w:r>
           <w:rPr>
             <w:rFonts w:ascii="宋体" w:eastAsia="宋体" w:hAnsi="宋体" w:cs="宋体" w:hint="eastAsia"/>
             <w:sz w:val="21"/>
             <w:szCs w:val="21"/>
-            <w:rPrChange w:id="68" w:author="zhaor" w:date="2015-10-17T18:30:00Z">
+            <w:rPrChange w:id="71" w:author="zhaor" w:date="2015-10-17T18:30:00Z">
               <w:rPr>
                 <w:rFonts w:ascii="宋体" w:eastAsia="宋体" w:hAnsi="宋体" w:cs="宋体" w:hint="eastAsia"/>
               </w:rPr>
@@ -4411,7 +4373,7 @@
           <w:t>当事人一方不履行合同义务或者履行合同义务不符合约定的，应当承担继续履行、采取补救措施或者赔偿损失等违约责任</w:t>
         </w:r>
       </w:ins>
-      <w:ins w:id="69" w:author="zhaor" w:date="2015-10-17T18:29:00Z">
+      <w:ins w:id="72" w:author="zhaor" w:date="2015-10-17T18:29:00Z">
         <w:r>
           <w:rPr>
             <w:rFonts w:ascii="宋体" w:eastAsia="宋体" w:hAnsi="宋体"/>
@@ -4422,7 +4384,7 @@
           <w:t>”</w:t>
         </w:r>
       </w:ins>
-      <w:ins w:id="70" w:author="zhaor" w:date="2015-10-17T18:30:00Z">
+      <w:ins w:id="73" w:author="zhaor" w:date="2015-10-17T18:30:00Z">
         <w:r>
           <w:rPr>
             <w:rFonts w:ascii="宋体" w:eastAsia="宋体" w:hAnsi="宋体"/>
@@ -4433,7 +4395,7 @@
           <w:t>，被起诉人拒不承担起诉人</w:t>
         </w:r>
       </w:ins>
-      <w:ins w:id="71" w:author="zhaor" w:date="2015-10-17T18:31:00Z">
+      <w:ins w:id="74" w:author="zhaor" w:date="2015-10-17T18:31:00Z">
         <w:r>
           <w:rPr>
             <w:rFonts w:ascii="宋体" w:eastAsia="宋体" w:hAnsi="宋体"/>
@@ -4485,7 +4447,7 @@
         </w:rPr>
         <w:t>，这也违反了</w:t>
       </w:r>
-      <w:ins w:id="72" w:author="zhaor" w:date="2015-10-17T18:21:00Z">
+      <w:ins w:id="75" w:author="zhaor" w:date="2015-10-17T18:21:00Z">
         <w:r>
           <w:rPr>
             <w:rFonts w:ascii="宋体" w:eastAsia="宋体" w:hAnsi="宋体"/>
@@ -4826,7 +4788,7 @@
         </w:rPr>
         <w:t>向</w:t>
       </w:r>
-      <w:del w:id="73" w:author="zhaor" w:date="2015-10-17T18:21:00Z">
+      <w:del w:id="76" w:author="zhaor" w:date="2015-10-17T18:21:00Z">
         <w:r>
           <w:rPr>
             <w:rFonts w:ascii="宋体" w:eastAsia="宋体" w:hAnsi="宋体"/>
@@ -4837,8 +4799,7 @@
           <w:delText>基层</w:delText>
         </w:r>
       </w:del>
-      <w:proofErr w:type="gramStart"/>
-      <w:ins w:id="74" w:author="zhaor" w:date="2015-10-17T18:21:00Z">
+      <w:ins w:id="77" w:author="zhaor" w:date="2015-10-17T18:21:00Z">
         <w:r>
           <w:rPr>
             <w:rFonts w:ascii="宋体" w:eastAsia="宋体" w:hAnsi="宋体"/>
@@ -4856,17 +4817,7 @@
           <w:sz w:val="21"/>
           <w:szCs w:val="21"/>
         </w:rPr>
-        <w:t>法院</w:t>
-      </w:r>
-      <w:proofErr w:type="gramEnd"/>
-      <w:r>
-        <w:rPr>
-          <w:rFonts w:ascii="宋体" w:eastAsia="宋体" w:hAnsi="宋体"/>
-          <w:color w:val="333333"/>
-          <w:sz w:val="21"/>
-          <w:szCs w:val="21"/>
-        </w:rPr>
-        <w:t>提出诉讼请求</w:t>
+        <w:t>法院提出诉讼请求</w:t>
       </w:r>
       <w:r>
         <w:rPr>
@@ -4877,7 +4828,6 @@
         </w:rPr>
         <w:t>，</w:t>
       </w:r>
-      <w:proofErr w:type="gramStart"/>
       <w:r>
         <w:rPr>
           <w:rFonts w:ascii="宋体" w:eastAsia="宋体" w:hAnsi="宋体" w:hint="eastAsia"/>
@@ -4894,17 +4844,7 @@
           <w:sz w:val="21"/>
           <w:szCs w:val="21"/>
         </w:rPr>
-        <w:t>基层</w:t>
-      </w:r>
-      <w:proofErr w:type="gramEnd"/>
-      <w:r>
-        <w:rPr>
-          <w:rFonts w:ascii="宋体" w:eastAsia="宋体" w:hAnsi="宋体"/>
-          <w:color w:val="333333"/>
-          <w:sz w:val="21"/>
-          <w:szCs w:val="21"/>
-        </w:rPr>
-        <w:t>法院</w:t>
+        <w:t>基层法院</w:t>
       </w:r>
       <w:r>
         <w:rPr>
@@ -4951,7 +4891,7 @@
         </w:rPr>
         <w:t>人</w:t>
       </w:r>
-      <w:ins w:id="75" w:author="zhaor" w:date="2015-10-17T18:22:00Z">
+      <w:ins w:id="78" w:author="zhaor" w:date="2015-10-17T18:22:00Z">
         <w:r>
           <w:rPr>
             <w:rFonts w:ascii="宋体" w:eastAsia="宋体" w:hAnsi="宋体" w:hint="eastAsia"/>
@@ -5124,7 +5064,6 @@
         </w:rPr>
         <w:t>夕，</w:t>
       </w:r>
-      <w:proofErr w:type="gramStart"/>
       <w:r>
         <w:rPr>
           <w:rFonts w:ascii="宋体" w:eastAsia="宋体" w:hAnsi="宋体" w:hint="eastAsia"/>
@@ -5141,17 +5080,7 @@
           <w:sz w:val="21"/>
           <w:szCs w:val="21"/>
         </w:rPr>
-        <w:t>基层</w:t>
-      </w:r>
-      <w:proofErr w:type="gramEnd"/>
-      <w:r>
-        <w:rPr>
-          <w:rFonts w:ascii="宋体" w:eastAsia="宋体" w:hAnsi="宋体"/>
-          <w:color w:val="333333"/>
-          <w:sz w:val="21"/>
-          <w:szCs w:val="21"/>
-        </w:rPr>
-        <w:t>法院</w:t>
+        <w:t>基层法院</w:t>
       </w:r>
       <w:r>
         <w:rPr>
@@ -5162,7 +5091,7 @@
         </w:rPr>
         <w:t>依法</w:t>
       </w:r>
-      <w:del w:id="76" w:author="zhaor" w:date="2015-10-17T18:22:00Z">
+      <w:del w:id="79" w:author="zhaor" w:date="2015-10-17T18:22:00Z">
         <w:r>
           <w:rPr>
             <w:rFonts w:ascii="宋体" w:eastAsia="宋体" w:hAnsi="宋体"/>
@@ -5173,7 +5102,7 @@
           <w:delText>仲裁</w:delText>
         </w:r>
       </w:del>
-      <w:ins w:id="77" w:author="zhaor" w:date="2015-10-17T18:22:00Z">
+      <w:ins w:id="80" w:author="zhaor" w:date="2015-10-17T18:22:00Z">
         <w:r>
           <w:rPr>
             <w:rFonts w:ascii="宋体" w:eastAsia="宋体" w:hAnsi="宋体"/>
@@ -5184,7 +5113,7 @@
           <w:t>裁判，</w:t>
         </w:r>
       </w:ins>
-      <w:del w:id="78" w:author="zhaor" w:date="2015-10-17T18:22:00Z">
+      <w:del w:id="81" w:author="zhaor" w:date="2015-10-17T18:22:00Z">
         <w:r>
           <w:rPr>
             <w:rFonts w:ascii="宋体" w:eastAsia="宋体" w:hAnsi="宋体"/>
@@ -5570,7 +5499,7 @@
         <w:spacing w:before="0" w:beforeAutospacing="0" w:after="0" w:afterAutospacing="0" w:line="390" w:lineRule="atLeast"/>
         <w:ind w:firstLine="480"/>
         <w:rPr>
-          <w:ins w:id="79" w:author="zhaor" w:date="2015-10-17T18:32:00Z"/>
+          <w:ins w:id="82" w:author="zhaor" w:date="2015-10-17T18:32:00Z"/>
           <w:rFonts w:ascii="宋体" w:eastAsia="宋体" w:hAnsi="宋体"/>
           <w:color w:val="333333"/>
           <w:sz w:val="21"/>
@@ -5603,14 +5532,14 @@
         <w:spacing w:before="0" w:beforeAutospacing="0" w:after="0" w:afterAutospacing="0" w:line="390" w:lineRule="atLeast"/>
         <w:ind w:firstLine="480"/>
         <w:rPr>
-          <w:ins w:id="80" w:author="zhaor" w:date="2015-10-17T18:32:00Z"/>
-          <w:rFonts w:ascii="宋体" w:eastAsia="宋体" w:hAnsi="宋体"/>
-          <w:color w:val="333333"/>
-          <w:sz w:val="21"/>
-          <w:szCs w:val="21"/>
-        </w:rPr>
-      </w:pPr>
-      <w:ins w:id="81" w:author="zhaor" w:date="2015-10-17T18:32:00Z">
+          <w:ins w:id="83" w:author="zhaor" w:date="2015-10-17T18:32:00Z"/>
+          <w:rFonts w:ascii="宋体" w:eastAsia="宋体" w:hAnsi="宋体"/>
+          <w:color w:val="333333"/>
+          <w:sz w:val="21"/>
+          <w:szCs w:val="21"/>
+        </w:rPr>
+      </w:pPr>
+      <w:ins w:id="84" w:author="zhaor" w:date="2015-10-17T18:32:00Z">
         <w:r>
           <w:rPr>
             <w:rFonts w:ascii="宋体" w:eastAsia="宋体" w:hAnsi="宋体"/>
@@ -5621,7 +5550,7 @@
           <w:t>①</w:t>
         </w:r>
       </w:ins>
-      <w:del w:id="82" w:author="zhaor" w:date="2015-10-17T18:33:00Z">
+      <w:del w:id="85" w:author="zhaor" w:date="2015-10-17T18:33:00Z">
         <w:r>
           <w:rPr>
             <w:rFonts w:ascii="宋体" w:eastAsia="宋体" w:hAnsi="宋体" w:hint="eastAsia"/>
@@ -5641,7 +5570,7 @@
           <w:delText>养老院签署合同签字</w:delText>
         </w:r>
       </w:del>
-      <w:ins w:id="83" w:author="zhaor" w:date="2015-10-17T18:33:00Z">
+      <w:ins w:id="86" w:author="zhaor" w:date="2015-10-17T18:33:00Z">
         <w:r>
           <w:rPr>
             <w:rFonts w:ascii="宋体" w:eastAsia="宋体" w:hAnsi="宋体"/>
@@ -5652,7 +5581,7 @@
           <w:t>起诉人与被起诉人签署的合同</w:t>
         </w:r>
       </w:ins>
-      <w:ins w:id="84" w:author="zhaor" w:date="2015-10-17T18:34:00Z">
+      <w:ins w:id="87" w:author="zhaor" w:date="2015-10-17T18:34:00Z">
         <w:r>
           <w:rPr>
             <w:rFonts w:ascii="宋体" w:eastAsia="宋体" w:hAnsi="宋体"/>
@@ -5663,7 +5592,7 @@
           <w:t>原件及复印件</w:t>
         </w:r>
       </w:ins>
-      <w:ins w:id="85" w:author="zhaor" w:date="2015-10-17T18:32:00Z">
+      <w:ins w:id="88" w:author="zhaor" w:date="2015-10-17T18:32:00Z">
         <w:r>
           <w:rPr>
             <w:rFonts w:ascii="宋体" w:eastAsia="宋体" w:hAnsi="宋体"/>
@@ -5691,14 +5620,14 @@
         <w:spacing w:before="0" w:beforeAutospacing="0" w:after="0" w:afterAutospacing="0" w:line="390" w:lineRule="atLeast"/>
         <w:ind w:firstLine="480"/>
         <w:rPr>
-          <w:ins w:id="86" w:author="zhaor" w:date="2015-10-17T18:35:00Z"/>
-          <w:rFonts w:ascii="宋体" w:eastAsia="宋体" w:hAnsi="宋体"/>
-          <w:color w:val="333333"/>
-          <w:sz w:val="21"/>
-          <w:szCs w:val="21"/>
-        </w:rPr>
-      </w:pPr>
-      <w:ins w:id="87" w:author="zhaor" w:date="2015-10-17T18:32:00Z">
+          <w:ins w:id="89" w:author="zhaor" w:date="2015-10-17T18:35:00Z"/>
+          <w:rFonts w:ascii="宋体" w:eastAsia="宋体" w:hAnsi="宋体"/>
+          <w:color w:val="333333"/>
+          <w:sz w:val="21"/>
+          <w:szCs w:val="21"/>
+        </w:rPr>
+      </w:pPr>
+      <w:ins w:id="90" w:author="zhaor" w:date="2015-10-17T18:32:00Z">
         <w:r>
           <w:rPr>
             <w:rFonts w:ascii="宋体" w:eastAsia="宋体" w:hAnsi="宋体"/>
@@ -5709,7 +5638,7 @@
           <w:t>②</w:t>
         </w:r>
       </w:ins>
-      <w:ins w:id="88" w:author="zhaor" w:date="2015-10-17T18:34:00Z">
+      <w:ins w:id="91" w:author="zhaor" w:date="2015-10-17T18:34:00Z">
         <w:r>
           <w:rPr>
             <w:rFonts w:ascii="宋体" w:eastAsia="宋体" w:hAnsi="宋体"/>
@@ -5720,7 +5649,7 @@
           <w:t>被起诉人所在托老所出具的</w:t>
         </w:r>
       </w:ins>
-      <w:ins w:id="89" w:author="zhaor" w:date="2015-10-17T18:35:00Z">
+      <w:ins w:id="92" w:author="zhaor" w:date="2015-10-17T18:35:00Z">
         <w:r>
           <w:rPr>
             <w:rFonts w:ascii="宋体" w:eastAsia="宋体" w:hAnsi="宋体"/>
@@ -5739,14 +5668,14 @@
         <w:spacing w:before="0" w:beforeAutospacing="0" w:after="0" w:afterAutospacing="0" w:line="390" w:lineRule="atLeast"/>
         <w:ind w:firstLine="480"/>
         <w:rPr>
-          <w:ins w:id="90" w:author="zhaor" w:date="2015-10-17T18:36:00Z"/>
-          <w:rFonts w:ascii="宋体" w:eastAsia="宋体" w:hAnsi="宋体"/>
-          <w:color w:val="333333"/>
-          <w:sz w:val="21"/>
-          <w:szCs w:val="21"/>
-        </w:rPr>
-      </w:pPr>
-      <w:ins w:id="91" w:author="zhaor" w:date="2015-10-17T18:35:00Z">
+          <w:ins w:id="93" w:author="zhaor" w:date="2015-10-17T18:36:00Z"/>
+          <w:rFonts w:ascii="宋体" w:eastAsia="宋体" w:hAnsi="宋体"/>
+          <w:color w:val="333333"/>
+          <w:sz w:val="21"/>
+          <w:szCs w:val="21"/>
+        </w:rPr>
+      </w:pPr>
+      <w:ins w:id="94" w:author="zhaor" w:date="2015-10-17T18:35:00Z">
         <w:r>
           <w:rPr>
             <w:rFonts w:ascii="宋体" w:eastAsia="宋体" w:hAnsi="宋体"/>
@@ -5757,7 +5686,7 @@
           <w:t>③</w:t>
         </w:r>
       </w:ins>
-      <w:ins w:id="92" w:author="zhaor" w:date="2015-10-17T18:32:00Z">
+      <w:ins w:id="95" w:author="zhaor" w:date="2015-10-17T18:32:00Z">
         <w:r>
           <w:rPr>
             <w:rFonts w:ascii="宋体" w:eastAsia="宋体" w:hAnsi="宋体"/>
@@ -5822,7 +5751,7 @@
         </w:rPr>
         <w:t>，</w:t>
       </w:r>
-      <w:ins w:id="93" w:author="zhaor" w:date="2015-10-17T18:35:00Z">
+      <w:ins w:id="96" w:author="zhaor" w:date="2015-10-17T18:35:00Z">
         <w:r>
           <w:rPr>
             <w:rFonts w:ascii="宋体" w:eastAsia="宋体" w:hAnsi="宋体" w:hint="eastAsia"/>
@@ -5833,7 +5762,7 @@
           <w:t>证明起诉人的实际</w:t>
         </w:r>
       </w:ins>
-      <w:ins w:id="94" w:author="zhaor" w:date="2015-10-17T18:36:00Z">
+      <w:ins w:id="97" w:author="zhaor" w:date="2015-10-17T18:36:00Z">
         <w:r>
           <w:rPr>
             <w:rFonts w:ascii="宋体" w:eastAsia="宋体" w:hAnsi="宋体" w:hint="eastAsia"/>
@@ -5858,7 +5787,7 @@
           <w:szCs w:val="21"/>
         </w:rPr>
       </w:pPr>
-      <w:ins w:id="95" w:author="zhaor" w:date="2015-10-17T18:36:00Z">
+      <w:ins w:id="98" w:author="zhaor" w:date="2015-10-17T18:36:00Z">
         <w:r>
           <w:rPr>
             <w:rFonts w:ascii="宋体" w:eastAsia="宋体" w:hAnsi="宋体"/>
@@ -5887,7 +5816,7 @@
         </w:rPr>
         <w:t>时的录音</w:t>
       </w:r>
-      <w:del w:id="96" w:author="zhaor" w:date="2015-10-17T18:36:00Z">
+      <w:del w:id="99" w:author="zhaor" w:date="2015-10-17T18:36:00Z">
         <w:r>
           <w:rPr>
             <w:rFonts w:ascii="宋体" w:eastAsia="宋体" w:hAnsi="宋体"/>
@@ -5898,7 +5827,7 @@
           <w:delText>等</w:delText>
         </w:r>
       </w:del>
-      <w:ins w:id="97" w:author="zhaor" w:date="2015-10-17T18:36:00Z">
+      <w:ins w:id="100" w:author="zhaor" w:date="2015-10-17T18:36:00Z">
         <w:r>
           <w:rPr>
             <w:rFonts w:ascii="宋体" w:eastAsia="宋体" w:hAnsi="宋体"/>

</xml_diff>